<commit_message>
Problems solved and more img added
</commit_message>
<xml_diff>
--- a/Project/info/Predictive Analysis.docx
+++ b/Project/info/Predictive Analysis.docx
@@ -973,37 +973,7 @@
           <w:szCs w:val="21"/>
           <w:lang w:eastAsia="lv-LV"/>
         </w:rPr>
-        <w:t>A</w:t>
-      </w:r>
-      <w:r>
-        <w:rPr>
-          <w:rFonts w:ascii="Arial" w:eastAsia="Times New Roman" w:hAnsi="Arial" w:cs="Arial"/>
-          <w:color w:val="222222"/>
-          <w:sz w:val="21"/>
-          <w:szCs w:val="21"/>
-          <w:lang w:eastAsia="lv-LV"/>
-        </w:rPr>
-        <w:t>nomaly detection is the identification of items, events or observations which do not conform to an expected pattern or other items in a dataset.</w:t>
-      </w:r>
-      <w:r>
-        <w:rPr>
-          <w:rFonts w:ascii="Arial" w:eastAsia="Times New Roman" w:hAnsi="Arial" w:cs="Arial"/>
-          <w:color w:val="222222"/>
-          <w:sz w:val="21"/>
-          <w:szCs w:val="21"/>
-          <w:lang w:eastAsia="lv-LV"/>
-        </w:rPr>
-        <w:t xml:space="preserve"> </w:t>
-      </w:r>
-      <w:r>
-        <w:rPr>
-          <w:rFonts w:ascii="Arial" w:eastAsia="Times New Roman" w:hAnsi="Arial" w:cs="Arial"/>
-          <w:color w:val="222222"/>
-          <w:sz w:val="21"/>
-          <w:szCs w:val="21"/>
-          <w:lang w:eastAsia="lv-LV"/>
-        </w:rPr>
-        <w:t>Typically, the anomalous items will translate to problem such as bank fraud, a structural defect, medical problems or errors in a text. Anomalies are also referred to as outliers, novelties, noise, deviations and exceptions.</w:t>
+        <w:t>Anomaly detection is the identification of items, events or observations which do not conform to an expected pattern or other items in a dataset. Typically, the anomalous items will translate to problem such as bank fraud, a structural defect, medical problems or errors in a text. Anomalies are also referred to as outliers, novelties, noise, deviations and exceptions.</w:t>
       </w:r>
     </w:p>
     <w:p>
@@ -1031,17 +1001,7 @@
           <w:szCs w:val="21"/>
           <w:lang w:eastAsia="lv-LV"/>
         </w:rPr>
-        <w:t>N</w:t>
-      </w:r>
-      <w:r>
-        <w:rPr>
-          <w:rFonts w:ascii="Arial" w:eastAsia="Times New Roman" w:hAnsi="Arial" w:cs="Arial"/>
-          <w:color w:val="222222"/>
-          <w:sz w:val="21"/>
-          <w:szCs w:val="21"/>
-          <w:lang w:eastAsia="lv-LV"/>
-        </w:rPr>
-        <w:t>eural networks are computing systems inspired by the biological neural networks that constitute animal brains. Such systems "learn" (i.e. progressively improve performance on) tasks by considering examples, generally without task-specific programming. For example, in image recognition, they might learn to identify images that contain cats by analyzing example images that have been manually labeled as "cat" or "no cat" and using the results to identify cats in other images. They do this without any a priori knowledge about cats, e.g., that they have fur, tails, whiskers and cat-like faces. Instead, they evolve their own set of relevant characteristics from the learning material that they process.</w:t>
+        <w:t>Neural networks are computing systems inspired by the biological neural networks that constitute animal brains. Such systems "learn" (i.e. progressively improve performance on) tasks by considering examples, generally without task-specific programming. For example, in image recognition, they might learn to identify images that contain cats by analyzing example images that have been manually labeled as "cat" or "no cat" and using the results to identify cats in other images. They do this without any a priori knowledge about cats, e.g., that they have fur, tails, whiskers and cat-like faces. Instead, they evolve their own set of relevant characteristics from the learning material that they process.</w:t>
       </w:r>
     </w:p>
     <w:p>
@@ -1073,6 +1033,54 @@
     <w:p>
       <w:pPr>
         <w:pStyle w:val="Sarakstarindkopa"/>
+        <w:numPr>
+          <w:ilvl w:val="0"/>
+          <w:numId w:val="3"/>
+        </w:numPr>
+      </w:pPr>
+      <w:r>
+        <w:t>hierarchical clustering</w:t>
+      </w:r>
+    </w:p>
+    <w:p>
+      <w:pPr>
+        <w:pStyle w:val="Sarakstarindkopa"/>
+        <w:numPr>
+          <w:ilvl w:val="0"/>
+          <w:numId w:val="3"/>
+        </w:numPr>
+      </w:pPr>
+      <w:r>
+        <w:t>Deep Belief Nets</w:t>
+      </w:r>
+    </w:p>
+    <w:p>
+      <w:pPr>
+        <w:pStyle w:val="Sarakstarindkopa"/>
+        <w:numPr>
+          <w:ilvl w:val="0"/>
+          <w:numId w:val="3"/>
+        </w:numPr>
+      </w:pPr>
+      <w:r>
+        <w:t>Generative Adversarial Networks</w:t>
+      </w:r>
+    </w:p>
+    <w:p>
+      <w:pPr>
+        <w:pStyle w:val="Sarakstarindkopa"/>
+        <w:numPr>
+          <w:ilvl w:val="0"/>
+          <w:numId w:val="3"/>
+        </w:numPr>
+      </w:pPr>
+      <w:r>
+        <w:t>Hebbian Learning</w:t>
+      </w:r>
+    </w:p>
+    <w:p>
+      <w:pPr>
+        <w:pStyle w:val="Sarakstarindkopa"/>
         <w:rPr>
           <w:b/>
         </w:rPr>
@@ -1096,7 +1104,6 @@
         <w:rPr>
           <w:noProof/>
         </w:rPr>
-        <w:lastRenderedPageBreak/>
         <w:drawing>
           <wp:anchor distT="0" distB="0" distL="114300" distR="114300" simplePos="0" relativeHeight="251658240" behindDoc="1" locked="0" layoutInCell="1" allowOverlap="1" wp14:anchorId="25070BDA" wp14:editId="18952239">
             <wp:simplePos x="0" y="0"/>
@@ -1295,6 +1302,7 @@
         <w:rPr>
           <w:noProof/>
         </w:rPr>
+        <w:lastRenderedPageBreak/>
         <w:drawing>
           <wp:inline distT="0" distB="0" distL="0" distR="0" wp14:anchorId="504CA12E" wp14:editId="26D053AE">
             <wp:extent cx="5467350" cy="3848100"/>
@@ -1342,7 +1350,6 @@
         <w:rPr>
           <w:noProof/>
         </w:rPr>
-        <w:lastRenderedPageBreak/>
         <w:drawing>
           <wp:inline distT="0" distB="0" distL="0" distR="0" wp14:anchorId="4A7DE635" wp14:editId="536DE923">
             <wp:extent cx="5731510" cy="4265961"/>
@@ -1392,21 +1399,10 @@
           </wp:inline>
         </w:drawing>
       </w:r>
-      <w:bookmarkStart w:id="3" w:name="_GoBack"/>
-      <w:bookmarkEnd w:id="3"/>
-    </w:p>
-    <w:p>
-      <w:r>
-        <w:t>As can be seen from results</w:t>
-      </w:r>
-      <w:r>
-        <w:t xml:space="preserve"> shown above,</w:t>
-      </w:r>
-      <w:r>
-        <w:t xml:space="preserve"> some cluster are bigger than others</w:t>
-      </w:r>
-      <w:r>
-        <w:t>, for example cluster nr. 9 has almost 5 times more values than cluster nr.8.</w:t>
+    </w:p>
+    <w:p>
+      <w:r>
+        <w:t>As can be seen from results shown above, some cluster are bigger than others, for example cluster nr. 9 has almost 5 times more values than cluster nr.8.</w:t>
       </w:r>
     </w:p>
     <w:p>
@@ -1414,6 +1410,7 @@
         <w:rPr>
           <w:noProof/>
         </w:rPr>
+        <w:lastRenderedPageBreak/>
         <w:drawing>
           <wp:inline distT="0" distB="0" distL="0" distR="0" wp14:anchorId="176E29E3" wp14:editId="604E931E">
             <wp:extent cx="1335877" cy="1304416"/>
@@ -1607,7 +1604,17 @@
           <w:szCs w:val="21"/>
           <w:shd w:val="clear" w:color="auto" w:fill="FFFFFF"/>
         </w:rPr>
-        <w:t>We decided to use</w:t>
+        <w:t>We decided to use K-Means, because it is good solution to solve problems related to unsupervised learning, as it cluster</w:t>
+      </w:r>
+      <w:r>
+        <w:rPr>
+          <w:rFonts w:ascii="Arial" w:hAnsi="Arial" w:cs="Arial"/>
+          <w:color w:val="222222"/>
+          <w:sz w:val="21"/>
+          <w:szCs w:val="21"/>
+          <w:shd w:val="clear" w:color="auto" w:fill="FFFFFF"/>
+        </w:rPr>
+        <w:t>s</w:t>
       </w:r>
       <w:r>
         <w:rPr>
@@ -1627,46 +1634,6 @@
           <w:szCs w:val="21"/>
           <w:shd w:val="clear" w:color="auto" w:fill="FFFFFF"/>
         </w:rPr>
-        <w:t xml:space="preserve">K-Means, because it is good solution to solve </w:t>
-      </w:r>
-      <w:r>
-        <w:rPr>
-          <w:rFonts w:ascii="Arial" w:hAnsi="Arial" w:cs="Arial"/>
-          <w:color w:val="222222"/>
-          <w:sz w:val="21"/>
-          <w:szCs w:val="21"/>
-          <w:shd w:val="clear" w:color="auto" w:fill="FFFFFF"/>
-        </w:rPr>
-        <w:t>problems related to unsupervised learning, as it cluster</w:t>
-      </w:r>
-      <w:r>
-        <w:rPr>
-          <w:rFonts w:ascii="Arial" w:hAnsi="Arial" w:cs="Arial"/>
-          <w:color w:val="222222"/>
-          <w:sz w:val="21"/>
-          <w:szCs w:val="21"/>
-          <w:shd w:val="clear" w:color="auto" w:fill="FFFFFF"/>
-        </w:rPr>
-        <w:t>s</w:t>
-      </w:r>
-      <w:r>
-        <w:rPr>
-          <w:rFonts w:ascii="Arial" w:hAnsi="Arial" w:cs="Arial"/>
-          <w:color w:val="222222"/>
-          <w:sz w:val="21"/>
-          <w:szCs w:val="21"/>
-          <w:shd w:val="clear" w:color="auto" w:fill="FFFFFF"/>
-        </w:rPr>
-        <w:t xml:space="preserve"> </w:t>
-      </w:r>
-      <w:r>
-        <w:rPr>
-          <w:rFonts w:ascii="Arial" w:hAnsi="Arial" w:cs="Arial"/>
-          <w:color w:val="222222"/>
-          <w:sz w:val="21"/>
-          <w:szCs w:val="21"/>
-          <w:shd w:val="clear" w:color="auto" w:fill="FFFFFF"/>
-        </w:rPr>
         <w:t>data to allow us to see correlations which otherwise we could have looked over</w:t>
       </w:r>
       <w:r>
@@ -1756,7 +1723,6 @@
         <w:rPr>
           <w:noProof/>
         </w:rPr>
-        <w:lastRenderedPageBreak/>
         <w:drawing>
           <wp:inline distT="0" distB="0" distL="0" distR="0" wp14:anchorId="6738A43C" wp14:editId="03018A83">
             <wp:extent cx="5514975" cy="2181225"/>
@@ -1941,6 +1907,420 @@
     </w:p>
     <w:p>
       <w:pPr>
+        <w:rPr>
+          <w:rFonts w:ascii="Arial" w:hAnsi="Arial" w:cs="Arial"/>
+          <w:color w:val="222222"/>
+          <w:sz w:val="21"/>
+          <w:szCs w:val="21"/>
+          <w:shd w:val="clear" w:color="auto" w:fill="FFFFFF"/>
+        </w:rPr>
+      </w:pPr>
+    </w:p>
+    <w:p>
+      <w:pPr>
+        <w:rPr>
+          <w:rFonts w:ascii="Arial" w:hAnsi="Arial" w:cs="Arial"/>
+          <w:color w:val="2F5496" w:themeColor="accent1" w:themeShade="BF"/>
+          <w:sz w:val="21"/>
+          <w:szCs w:val="21"/>
+          <w:shd w:val="clear" w:color="auto" w:fill="FFFFFF"/>
+        </w:rPr>
+      </w:pPr>
+      <w:r>
+        <w:rPr>
+          <w:rFonts w:ascii="Arial" w:hAnsi="Arial" w:cs="Arial"/>
+          <w:color w:val="2F5496" w:themeColor="accent1" w:themeShade="BF"/>
+          <w:sz w:val="21"/>
+          <w:szCs w:val="21"/>
+          <w:shd w:val="clear" w:color="auto" w:fill="FFFFFF"/>
+        </w:rPr>
+        <w:t xml:space="preserve">Some other algorithms we investigated were: </w:t>
+      </w:r>
+    </w:p>
+    <w:p>
+      <w:pPr>
+        <w:rPr>
+          <w:rFonts w:ascii="Arial" w:hAnsi="Arial" w:cs="Arial"/>
+          <w:color w:val="222222"/>
+          <w:sz w:val="21"/>
+          <w:szCs w:val="21"/>
+          <w:shd w:val="clear" w:color="auto" w:fill="FFFFFF"/>
+        </w:rPr>
+      </w:pPr>
+      <w:r>
+        <w:rPr>
+          <w:rFonts w:ascii="Arial" w:hAnsi="Arial" w:cs="Arial"/>
+          <w:b/>
+          <w:color w:val="222222"/>
+          <w:sz w:val="21"/>
+          <w:szCs w:val="21"/>
+          <w:shd w:val="clear" w:color="auto" w:fill="FFFFFF"/>
+        </w:rPr>
+        <w:t>H</w:t>
+      </w:r>
+      <w:r>
+        <w:rPr>
+          <w:rFonts w:ascii="Arial" w:hAnsi="Arial" w:cs="Arial"/>
+          <w:b/>
+          <w:color w:val="222222"/>
+          <w:sz w:val="21"/>
+          <w:szCs w:val="21"/>
+          <w:shd w:val="clear" w:color="auto" w:fill="FFFFFF"/>
+        </w:rPr>
+        <w:t>ierarchical clustering</w:t>
+      </w:r>
+      <w:r>
+        <w:rPr>
+          <w:rFonts w:ascii="Arial" w:hAnsi="Arial" w:cs="Arial"/>
+          <w:color w:val="222222"/>
+          <w:sz w:val="21"/>
+          <w:szCs w:val="21"/>
+          <w:shd w:val="clear" w:color="auto" w:fill="FFFFFF"/>
+        </w:rPr>
+        <w:t> is a method of </w:t>
+      </w:r>
+      <w:hyperlink r:id="rId25" w:tooltip="Cluster analysis" w:history="1">
+        <w:r>
+          <w:rPr>
+            <w:color w:val="222222"/>
+            <w:shd w:val="clear" w:color="auto" w:fill="FFFFFF"/>
+          </w:rPr>
+          <w:t>cluster analysis</w:t>
+        </w:r>
+      </w:hyperlink>
+      <w:r>
+        <w:rPr>
+          <w:rFonts w:ascii="Arial" w:hAnsi="Arial" w:cs="Arial"/>
+          <w:color w:val="222222"/>
+          <w:sz w:val="21"/>
+          <w:szCs w:val="21"/>
+          <w:shd w:val="clear" w:color="auto" w:fill="FFFFFF"/>
+        </w:rPr>
+        <w:t> which seeks to build a </w:t>
+      </w:r>
+      <w:hyperlink r:id="rId26" w:tooltip="Hierarchy" w:history="1">
+        <w:r>
+          <w:rPr>
+            <w:color w:val="222222"/>
+            <w:shd w:val="clear" w:color="auto" w:fill="FFFFFF"/>
+          </w:rPr>
+          <w:t>hierarchy</w:t>
+        </w:r>
+      </w:hyperlink>
+      <w:r>
+        <w:rPr>
+          <w:rFonts w:ascii="Arial" w:hAnsi="Arial" w:cs="Arial"/>
+          <w:color w:val="222222"/>
+          <w:sz w:val="21"/>
+          <w:szCs w:val="21"/>
+          <w:shd w:val="clear" w:color="auto" w:fill="FFFFFF"/>
+        </w:rPr>
+        <w:t> of clusters. Strategies for hierarchical clustering generally fall into two types:</w:t>
+      </w:r>
+      <w:r>
+        <w:rPr>
+          <w:rFonts w:ascii="Arial" w:hAnsi="Arial" w:cs="Arial"/>
+          <w:color w:val="222222"/>
+          <w:sz w:val="21"/>
+          <w:szCs w:val="21"/>
+          <w:shd w:val="clear" w:color="auto" w:fill="FFFFFF"/>
+        </w:rPr>
+        <w:t xml:space="preserve"> </w:t>
+      </w:r>
+    </w:p>
+    <w:p>
+      <w:pPr>
+        <w:pStyle w:val="Sarakstarindkopa"/>
+        <w:numPr>
+          <w:ilvl w:val="0"/>
+          <w:numId w:val="8"/>
+        </w:numPr>
+        <w:rPr>
+          <w:rFonts w:ascii="Arial" w:hAnsi="Arial" w:cs="Arial"/>
+          <w:color w:val="222222"/>
+          <w:sz w:val="21"/>
+          <w:szCs w:val="21"/>
+          <w:shd w:val="clear" w:color="auto" w:fill="FFFFFF"/>
+        </w:rPr>
+      </w:pPr>
+      <w:r>
+        <w:rPr>
+          <w:rFonts w:ascii="Arial" w:hAnsi="Arial" w:cs="Arial"/>
+          <w:color w:val="222222"/>
+          <w:sz w:val="21"/>
+          <w:szCs w:val="21"/>
+          <w:shd w:val="clear" w:color="auto" w:fill="FFFFFF"/>
+        </w:rPr>
+        <w:t>Agglomerative: This is a "bottom up" approach: each observation starts in its own cluster, and pairs of clusters are merged as one moves up the hierarchy.</w:t>
+      </w:r>
+    </w:p>
+    <w:p>
+      <w:pPr>
+        <w:pStyle w:val="Sarakstarindkopa"/>
+        <w:numPr>
+          <w:ilvl w:val="0"/>
+          <w:numId w:val="8"/>
+        </w:numPr>
+        <w:rPr>
+          <w:rFonts w:ascii="Arial" w:hAnsi="Arial" w:cs="Arial"/>
+          <w:color w:val="222222"/>
+          <w:sz w:val="21"/>
+          <w:szCs w:val="21"/>
+          <w:shd w:val="clear" w:color="auto" w:fill="FFFFFF"/>
+        </w:rPr>
+      </w:pPr>
+      <w:r>
+        <w:rPr>
+          <w:rFonts w:ascii="Arial" w:hAnsi="Arial" w:cs="Arial"/>
+          <w:color w:val="222222"/>
+          <w:sz w:val="21"/>
+          <w:szCs w:val="21"/>
+          <w:shd w:val="clear" w:color="auto" w:fill="FFFFFF"/>
+        </w:rPr>
+        <w:t>Divisive: This is a "top down" approach: all observations start in one cluster, and splits are performed recursively as one moves down the hierarchy.</w:t>
+      </w:r>
+    </w:p>
+    <w:p>
+      <w:pPr>
+        <w:rPr>
+          <w:rFonts w:ascii="Arial" w:hAnsi="Arial" w:cs="Arial"/>
+          <w:color w:val="222222"/>
+          <w:sz w:val="21"/>
+          <w:szCs w:val="21"/>
+          <w:shd w:val="clear" w:color="auto" w:fill="FFFFFF"/>
+        </w:rPr>
+      </w:pPr>
+      <w:r>
+        <w:rPr>
+          <w:rFonts w:ascii="Arial" w:hAnsi="Arial" w:cs="Arial"/>
+          <w:color w:val="222222"/>
+          <w:sz w:val="21"/>
+          <w:szCs w:val="21"/>
+          <w:shd w:val="clear" w:color="auto" w:fill="FFFFFF"/>
+        </w:rPr>
+        <w:t>R</w:t>
+      </w:r>
+      <w:r>
+        <w:rPr>
+          <w:rFonts w:ascii="Arial" w:hAnsi="Arial" w:cs="Arial"/>
+          <w:color w:val="222222"/>
+          <w:sz w:val="21"/>
+          <w:szCs w:val="21"/>
+          <w:shd w:val="clear" w:color="auto" w:fill="FFFFFF"/>
+        </w:rPr>
+        <w:t>esults of hierarchical clustering are usually presented in a </w:t>
+      </w:r>
+      <w:hyperlink r:id="rId27" w:tooltip="Dendrogram" w:history="1">
+        <w:r>
+          <w:rPr>
+            <w:color w:val="222222"/>
+            <w:shd w:val="clear" w:color="auto" w:fill="FFFFFF"/>
+          </w:rPr>
+          <w:t>dendrogram</w:t>
+        </w:r>
+      </w:hyperlink>
+      <w:r>
+        <w:rPr>
+          <w:rFonts w:ascii="Arial" w:hAnsi="Arial" w:cs="Arial"/>
+          <w:color w:val="222222"/>
+          <w:sz w:val="21"/>
+          <w:szCs w:val="21"/>
+          <w:shd w:val="clear" w:color="auto" w:fill="FFFFFF"/>
+        </w:rPr>
+        <w:t>.</w:t>
+      </w:r>
+    </w:p>
+    <w:p>
+      <w:pPr>
+        <w:rPr>
+          <w:rFonts w:ascii="Arial" w:hAnsi="Arial" w:cs="Arial"/>
+          <w:color w:val="222222"/>
+          <w:sz w:val="21"/>
+          <w:szCs w:val="21"/>
+          <w:shd w:val="clear" w:color="auto" w:fill="FFFFFF"/>
+        </w:rPr>
+      </w:pPr>
+      <w:r>
+        <w:rPr>
+          <w:rFonts w:ascii="Arial" w:hAnsi="Arial" w:cs="Arial"/>
+          <w:color w:val="222222"/>
+          <w:sz w:val="21"/>
+          <w:szCs w:val="21"/>
+          <w:shd w:val="clear" w:color="auto" w:fill="FFFFFF"/>
+        </w:rPr>
+        <w:t>T</w:t>
+      </w:r>
+      <w:r>
+        <w:rPr>
+          <w:rFonts w:ascii="Arial" w:hAnsi="Arial" w:cs="Arial"/>
+          <w:color w:val="222222"/>
+          <w:sz w:val="21"/>
+          <w:szCs w:val="21"/>
+          <w:shd w:val="clear" w:color="auto" w:fill="FFFFFF"/>
+        </w:rPr>
+        <w:t>he standard algorithm for hierarchical clustering too slow for even medium data sets</w:t>
+      </w:r>
+      <w:r>
+        <w:rPr>
+          <w:rFonts w:ascii="Arial" w:hAnsi="Arial" w:cs="Arial"/>
+          <w:color w:val="222222"/>
+          <w:sz w:val="21"/>
+          <w:szCs w:val="21"/>
+          <w:shd w:val="clear" w:color="auto" w:fill="FFFFFF"/>
+        </w:rPr>
+        <w:t xml:space="preserve"> and has great </w:t>
+      </w:r>
+      <w:r>
+        <w:rPr>
+          <w:rFonts w:ascii="Arial" w:hAnsi="Arial" w:cs="Arial"/>
+          <w:color w:val="222222"/>
+          <w:sz w:val="21"/>
+          <w:szCs w:val="21"/>
+          <w:shd w:val="clear" w:color="auto" w:fill="FFFFFF"/>
+        </w:rPr>
+        <w:t>memory requirements. In many programming languages, the memory overheads of this approach are too large to make it practically usable.</w:t>
+      </w:r>
+    </w:p>
+    <w:p>
+      <w:pPr>
+        <w:rPr>
+          <w:rFonts w:ascii="Arial" w:hAnsi="Arial" w:cs="Arial"/>
+          <w:color w:val="222222"/>
+          <w:sz w:val="21"/>
+          <w:szCs w:val="21"/>
+          <w:shd w:val="clear" w:color="auto" w:fill="FFFFFF"/>
+        </w:rPr>
+      </w:pPr>
+    </w:p>
+    <w:p>
+      <w:pPr>
+        <w:rPr>
+          <w:rFonts w:ascii="Arial" w:hAnsi="Arial" w:cs="Arial"/>
+          <w:color w:val="222222"/>
+          <w:sz w:val="21"/>
+          <w:szCs w:val="21"/>
+          <w:shd w:val="clear" w:color="auto" w:fill="FFFFFF"/>
+        </w:rPr>
+      </w:pPr>
+      <w:r>
+        <w:rPr>
+          <w:rFonts w:ascii="Arial" w:hAnsi="Arial" w:cs="Arial"/>
+          <w:b/>
+          <w:color w:val="222222"/>
+          <w:sz w:val="21"/>
+          <w:szCs w:val="21"/>
+          <w:shd w:val="clear" w:color="auto" w:fill="FFFFFF"/>
+        </w:rPr>
+        <w:t>Deep</w:t>
+      </w:r>
+      <w:r>
+        <w:rPr>
+          <w:rFonts w:ascii="Arial" w:hAnsi="Arial" w:cs="Arial"/>
+          <w:b/>
+          <w:color w:val="222222"/>
+          <w:sz w:val="21"/>
+          <w:szCs w:val="21"/>
+          <w:shd w:val="clear" w:color="auto" w:fill="FFFFFF"/>
+        </w:rPr>
+        <w:t xml:space="preserve"> belief network</w:t>
+      </w:r>
+      <w:r>
+        <w:rPr>
+          <w:rFonts w:ascii="Arial" w:hAnsi="Arial" w:cs="Arial"/>
+          <w:color w:val="222222"/>
+          <w:sz w:val="21"/>
+          <w:szCs w:val="21"/>
+          <w:shd w:val="clear" w:color="auto" w:fill="FFFFFF"/>
+        </w:rPr>
+        <w:t xml:space="preserve"> (</w:t>
+      </w:r>
+      <w:r>
+        <w:rPr>
+          <w:rFonts w:ascii="Arial" w:hAnsi="Arial" w:cs="Arial"/>
+          <w:color w:val="222222"/>
+          <w:sz w:val="21"/>
+          <w:szCs w:val="21"/>
+          <w:shd w:val="clear" w:color="auto" w:fill="FFFFFF"/>
+        </w:rPr>
+        <w:t>DBN</w:t>
+      </w:r>
+      <w:r>
+        <w:rPr>
+          <w:rFonts w:ascii="Arial" w:hAnsi="Arial" w:cs="Arial"/>
+          <w:color w:val="222222"/>
+          <w:sz w:val="21"/>
+          <w:szCs w:val="21"/>
+          <w:shd w:val="clear" w:color="auto" w:fill="FFFFFF"/>
+        </w:rPr>
+        <w:t>)</w:t>
+      </w:r>
+      <w:r>
+        <w:rPr>
+          <w:rFonts w:ascii="Arial" w:hAnsi="Arial" w:cs="Arial"/>
+          <w:color w:val="222222"/>
+          <w:sz w:val="21"/>
+          <w:szCs w:val="21"/>
+          <w:shd w:val="clear" w:color="auto" w:fill="FFFFFF"/>
+        </w:rPr>
+        <w:t xml:space="preserve"> </w:t>
+      </w:r>
+      <w:r>
+        <w:rPr>
+          <w:rFonts w:ascii="Arial" w:hAnsi="Arial" w:cs="Arial"/>
+          <w:color w:val="222222"/>
+          <w:sz w:val="21"/>
+          <w:szCs w:val="21"/>
+          <w:shd w:val="clear" w:color="auto" w:fill="FFFFFF"/>
+        </w:rPr>
+        <w:t>is a generative graphical model, or alternatively a class of deep neural network, composed of multiple layers of hidden units, with connections between the layers but not between units within each layer</w:t>
+      </w:r>
+      <w:r>
+        <w:rPr>
+          <w:rFonts w:ascii="Arial" w:hAnsi="Arial" w:cs="Arial"/>
+          <w:color w:val="222222"/>
+          <w:sz w:val="21"/>
+          <w:szCs w:val="21"/>
+          <w:shd w:val="clear" w:color="auto" w:fill="FFFFFF"/>
+        </w:rPr>
+        <w:t>.</w:t>
+      </w:r>
+    </w:p>
+    <w:p>
+      <w:pPr>
+        <w:rPr>
+          <w:rFonts w:ascii="Arial" w:hAnsi="Arial" w:cs="Arial"/>
+          <w:color w:val="222222"/>
+          <w:sz w:val="21"/>
+          <w:szCs w:val="21"/>
+          <w:shd w:val="clear" w:color="auto" w:fill="FFFFFF"/>
+        </w:rPr>
+      </w:pPr>
+      <w:r>
+        <w:rPr>
+          <w:rFonts w:ascii="Arial" w:hAnsi="Arial" w:cs="Arial"/>
+          <w:color w:val="222222"/>
+          <w:sz w:val="21"/>
+          <w:szCs w:val="21"/>
+          <w:shd w:val="clear" w:color="auto" w:fill="FFFFFF"/>
+        </w:rPr>
+        <w:t>When trained on a set of examples without supervision, a DBN can learn to reconstruct its inputs. The layers then act as feature detectors. After this learning step, a DBN can be further trained with supervision to perform classification.</w:t>
+      </w:r>
+    </w:p>
+    <w:p>
+      <w:pPr>
+        <w:rPr>
+          <w:rFonts w:ascii="Arial" w:hAnsi="Arial" w:cs="Arial"/>
+          <w:color w:val="222222"/>
+          <w:sz w:val="21"/>
+          <w:szCs w:val="21"/>
+          <w:shd w:val="clear" w:color="auto" w:fill="FFFFFF"/>
+        </w:rPr>
+      </w:pPr>
+      <w:bookmarkStart w:id="3" w:name="_GoBack"/>
+      <w:bookmarkEnd w:id="3"/>
+    </w:p>
+    <w:p>
+      <w:pPr>
         <w:pStyle w:val="Komentrateksts"/>
         <w:jc w:val="center"/>
         <w:rPr>
@@ -1956,7 +2336,25 @@
     </w:p>
     <w:p>
       <w:r>
-        <w:t xml:space="preserve">We overestimated our skills when choosing the projects idea, even though we achieved our goals for this project we should have done more research regarding our idea. The result of 99.5% accuracy may seam high but we determined that this is basically the same as ratio of flight crushing to not crushing, to make our prediction more accurate we would need more informative datasets and other data which we didn’t use in making of this project(some of the </w:t>
+        <w:t xml:space="preserve">We overestimated our skills when choosing the projects idea, even though we achieved our goals for this project we should have done more research regarding our idea. The result of 99.5% accuracy may </w:t>
+      </w:r>
+      <w:r>
+        <w:t>seem</w:t>
+      </w:r>
+      <w:r>
+        <w:t xml:space="preserve"> high but we determined that this is basically the same as ratio of flight crushing to not </w:t>
+      </w:r>
+      <w:r>
+        <w:lastRenderedPageBreak/>
+        <w:t xml:space="preserve">crushing, to make our prediction more accurate we would need more informative datasets and other data which we didn’t use in making of this </w:t>
+      </w:r>
+      <w:proofErr w:type="gramStart"/>
+      <w:r>
+        <w:t>project(</w:t>
+      </w:r>
+      <w:proofErr w:type="gramEnd"/>
+      <w:r>
+        <w:t xml:space="preserve">some of the </w:t>
       </w:r>
       <w:r>
         <w:t>data we could have used to increase the efficiency of prediction could be: weather patterns, information about birds and they’re flight patterns and many more</w:t>
@@ -2045,6 +2443,119 @@
 <file path=word/numbering.xml><?xml version="1.0" encoding="utf-8"?>
 <w:numbering xmlns:wpc="http://schemas.microsoft.com/office/word/2010/wordprocessingCanvas" xmlns:cx="http://schemas.microsoft.com/office/drawing/2014/chartex" xmlns:cx1="http://schemas.microsoft.com/office/drawing/2015/9/8/chartex" xmlns:cx2="http://schemas.microsoft.com/office/drawing/2015/10/21/chartex" xmlns:cx3="http://schemas.microsoft.com/office/drawing/2016/5/9/chartex" xmlns:cx4="http://schemas.microsoft.com/office/drawing/2016/5/10/chartex" xmlns:cx5="http://schemas.microsoft.com/office/drawing/2016/5/11/chartex" xmlns:cx6="http://schemas.microsoft.com/office/drawing/2016/5/12/chartex" xmlns:cx7="http://schemas.microsoft.com/office/drawing/2016/5/13/chartex" xmlns:cx8="http://schemas.microsoft.com/office/drawing/2016/5/14/chartex" xmlns:mc="http://schemas.openxmlformats.org/markup-compatibility/2006" xmlns:aink="http://schemas.microsoft.com/office/drawing/2016/ink" xmlns:am3d="http://schemas.microsoft.com/office/drawing/2017/model3d" xmlns:o="urn:schemas-microsoft-com:office:office" xmlns:r="http://schemas.openxmlformats.org/officeDocument/2006/relationships" xmlns:m="http://schemas.openxmlformats.org/officeDocument/2006/math" xmlns:v="urn:schemas-microsoft-com:vml" xmlns:wp14="http://schemas.microsoft.com/office/word/2010/wordprocessingDrawing" xmlns:wp="http://schemas.openxmlformats.org/drawingml/2006/wordprocessingDrawing" xmlns:w10="urn:schemas-microsoft-com:office:word" xmlns:w="http://schemas.openxmlformats.org/wordprocessingml/2006/main" xmlns:w14="http://schemas.microsoft.com/office/word/2010/wordml" xmlns:w15="http://schemas.microsoft.com/office/word/2012/wordml" xmlns:w16cid="http://schemas.microsoft.com/office/word/2016/wordml/cid" xmlns:w16se="http://schemas.microsoft.com/office/word/2015/wordml/symex" xmlns:wpg="http://schemas.microsoft.com/office/word/2010/wordprocessingGroup" xmlns:wpi="http://schemas.microsoft.com/office/word/2010/wordprocessingInk" xmlns:wne="http://schemas.microsoft.com/office/word/2006/wordml" xmlns:wps="http://schemas.microsoft.com/office/word/2010/wordprocessingShape" mc:Ignorable="w14 w15 w16se w16cid wp14">
   <w:abstractNum w:abstractNumId="0" w15:restartNumberingAfterBreak="0">
+    <w:nsid w:val="018921CE"/>
+    <w:multiLevelType w:val="hybridMultilevel"/>
+    <w:tmpl w:val="3FF62856"/>
+    <w:lvl w:ilvl="0" w:tplc="04260001">
+      <w:start w:val="1"/>
+      <w:numFmt w:val="bullet"/>
+      <w:lvlText w:val=""/>
+      <w:lvlJc w:val="left"/>
+      <w:pPr>
+        <w:ind w:left="720" w:hanging="360"/>
+      </w:pPr>
+      <w:rPr>
+        <w:rFonts w:ascii="Symbol" w:hAnsi="Symbol" w:hint="default"/>
+      </w:rPr>
+    </w:lvl>
+    <w:lvl w:ilvl="1" w:tplc="04260003" w:tentative="1">
+      <w:start w:val="1"/>
+      <w:numFmt w:val="bullet"/>
+      <w:lvlText w:val="o"/>
+      <w:lvlJc w:val="left"/>
+      <w:pPr>
+        <w:ind w:left="1440" w:hanging="360"/>
+      </w:pPr>
+      <w:rPr>
+        <w:rFonts w:ascii="Courier New" w:hAnsi="Courier New" w:cs="Courier New" w:hint="default"/>
+      </w:rPr>
+    </w:lvl>
+    <w:lvl w:ilvl="2" w:tplc="04260005" w:tentative="1">
+      <w:start w:val="1"/>
+      <w:numFmt w:val="bullet"/>
+      <w:lvlText w:val=""/>
+      <w:lvlJc w:val="left"/>
+      <w:pPr>
+        <w:ind w:left="2160" w:hanging="360"/>
+      </w:pPr>
+      <w:rPr>
+        <w:rFonts w:ascii="Wingdings" w:hAnsi="Wingdings" w:hint="default"/>
+      </w:rPr>
+    </w:lvl>
+    <w:lvl w:ilvl="3" w:tplc="04260001" w:tentative="1">
+      <w:start w:val="1"/>
+      <w:numFmt w:val="bullet"/>
+      <w:lvlText w:val=""/>
+      <w:lvlJc w:val="left"/>
+      <w:pPr>
+        <w:ind w:left="2880" w:hanging="360"/>
+      </w:pPr>
+      <w:rPr>
+        <w:rFonts w:ascii="Symbol" w:hAnsi="Symbol" w:hint="default"/>
+      </w:rPr>
+    </w:lvl>
+    <w:lvl w:ilvl="4" w:tplc="04260003" w:tentative="1">
+      <w:start w:val="1"/>
+      <w:numFmt w:val="bullet"/>
+      <w:lvlText w:val="o"/>
+      <w:lvlJc w:val="left"/>
+      <w:pPr>
+        <w:ind w:left="3600" w:hanging="360"/>
+      </w:pPr>
+      <w:rPr>
+        <w:rFonts w:ascii="Courier New" w:hAnsi="Courier New" w:cs="Courier New" w:hint="default"/>
+      </w:rPr>
+    </w:lvl>
+    <w:lvl w:ilvl="5" w:tplc="04260005" w:tentative="1">
+      <w:start w:val="1"/>
+      <w:numFmt w:val="bullet"/>
+      <w:lvlText w:val=""/>
+      <w:lvlJc w:val="left"/>
+      <w:pPr>
+        <w:ind w:left="4320" w:hanging="360"/>
+      </w:pPr>
+      <w:rPr>
+        <w:rFonts w:ascii="Wingdings" w:hAnsi="Wingdings" w:hint="default"/>
+      </w:rPr>
+    </w:lvl>
+    <w:lvl w:ilvl="6" w:tplc="04260001" w:tentative="1">
+      <w:start w:val="1"/>
+      <w:numFmt w:val="bullet"/>
+      <w:lvlText w:val=""/>
+      <w:lvlJc w:val="left"/>
+      <w:pPr>
+        <w:ind w:left="5040" w:hanging="360"/>
+      </w:pPr>
+      <w:rPr>
+        <w:rFonts w:ascii="Symbol" w:hAnsi="Symbol" w:hint="default"/>
+      </w:rPr>
+    </w:lvl>
+    <w:lvl w:ilvl="7" w:tplc="04260003" w:tentative="1">
+      <w:start w:val="1"/>
+      <w:numFmt w:val="bullet"/>
+      <w:lvlText w:val="o"/>
+      <w:lvlJc w:val="left"/>
+      <w:pPr>
+        <w:ind w:left="5760" w:hanging="360"/>
+      </w:pPr>
+      <w:rPr>
+        <w:rFonts w:ascii="Courier New" w:hAnsi="Courier New" w:cs="Courier New" w:hint="default"/>
+      </w:rPr>
+    </w:lvl>
+    <w:lvl w:ilvl="8" w:tplc="04260005" w:tentative="1">
+      <w:start w:val="1"/>
+      <w:numFmt w:val="bullet"/>
+      <w:lvlText w:val=""/>
+      <w:lvlJc w:val="left"/>
+      <w:pPr>
+        <w:ind w:left="6480" w:hanging="360"/>
+      </w:pPr>
+      <w:rPr>
+        <w:rFonts w:ascii="Wingdings" w:hAnsi="Wingdings" w:hint="default"/>
+      </w:rPr>
+    </w:lvl>
+  </w:abstractNum>
+  <w:abstractNum w:abstractNumId="1" w15:restartNumberingAfterBreak="0">
     <w:nsid w:val="01FF41E2"/>
     <w:multiLevelType w:val="hybridMultilevel"/>
     <w:tmpl w:val="84866BD6"/>
@@ -2157,7 +2668,156 @@
       </w:rPr>
     </w:lvl>
   </w:abstractNum>
-  <w:abstractNum w:abstractNumId="1" w15:restartNumberingAfterBreak="0">
+  <w:abstractNum w:abstractNumId="2" w15:restartNumberingAfterBreak="0">
+    <w:nsid w:val="039941B0"/>
+    <w:multiLevelType w:val="multilevel"/>
+    <w:tmpl w:val="8A7E67DC"/>
+    <w:lvl w:ilvl="0">
+      <w:start w:val="1"/>
+      <w:numFmt w:val="bullet"/>
+      <w:lvlText w:val=""/>
+      <w:lvlJc w:val="left"/>
+      <w:pPr>
+        <w:tabs>
+          <w:tab w:val="num" w:pos="720"/>
+        </w:tabs>
+        <w:ind w:left="720" w:hanging="360"/>
+      </w:pPr>
+      <w:rPr>
+        <w:rFonts w:ascii="Symbol" w:hAnsi="Symbol" w:hint="default"/>
+        <w:sz w:val="20"/>
+      </w:rPr>
+    </w:lvl>
+    <w:lvl w:ilvl="1" w:tentative="1">
+      <w:start w:val="1"/>
+      <w:numFmt w:val="bullet"/>
+      <w:lvlText w:val=""/>
+      <w:lvlJc w:val="left"/>
+      <w:pPr>
+        <w:tabs>
+          <w:tab w:val="num" w:pos="1440"/>
+        </w:tabs>
+        <w:ind w:left="1440" w:hanging="360"/>
+      </w:pPr>
+      <w:rPr>
+        <w:rFonts w:ascii="Symbol" w:hAnsi="Symbol" w:hint="default"/>
+        <w:sz w:val="20"/>
+      </w:rPr>
+    </w:lvl>
+    <w:lvl w:ilvl="2" w:tentative="1">
+      <w:start w:val="1"/>
+      <w:numFmt w:val="bullet"/>
+      <w:lvlText w:val=""/>
+      <w:lvlJc w:val="left"/>
+      <w:pPr>
+        <w:tabs>
+          <w:tab w:val="num" w:pos="2160"/>
+        </w:tabs>
+        <w:ind w:left="2160" w:hanging="360"/>
+      </w:pPr>
+      <w:rPr>
+        <w:rFonts w:ascii="Symbol" w:hAnsi="Symbol" w:hint="default"/>
+        <w:sz w:val="20"/>
+      </w:rPr>
+    </w:lvl>
+    <w:lvl w:ilvl="3" w:tentative="1">
+      <w:start w:val="1"/>
+      <w:numFmt w:val="bullet"/>
+      <w:lvlText w:val=""/>
+      <w:lvlJc w:val="left"/>
+      <w:pPr>
+        <w:tabs>
+          <w:tab w:val="num" w:pos="2880"/>
+        </w:tabs>
+        <w:ind w:left="2880" w:hanging="360"/>
+      </w:pPr>
+      <w:rPr>
+        <w:rFonts w:ascii="Symbol" w:hAnsi="Symbol" w:hint="default"/>
+        <w:sz w:val="20"/>
+      </w:rPr>
+    </w:lvl>
+    <w:lvl w:ilvl="4" w:tentative="1">
+      <w:start w:val="1"/>
+      <w:numFmt w:val="bullet"/>
+      <w:lvlText w:val=""/>
+      <w:lvlJc w:val="left"/>
+      <w:pPr>
+        <w:tabs>
+          <w:tab w:val="num" w:pos="3600"/>
+        </w:tabs>
+        <w:ind w:left="3600" w:hanging="360"/>
+      </w:pPr>
+      <w:rPr>
+        <w:rFonts w:ascii="Symbol" w:hAnsi="Symbol" w:hint="default"/>
+        <w:sz w:val="20"/>
+      </w:rPr>
+    </w:lvl>
+    <w:lvl w:ilvl="5" w:tentative="1">
+      <w:start w:val="1"/>
+      <w:numFmt w:val="bullet"/>
+      <w:lvlText w:val=""/>
+      <w:lvlJc w:val="left"/>
+      <w:pPr>
+        <w:tabs>
+          <w:tab w:val="num" w:pos="4320"/>
+        </w:tabs>
+        <w:ind w:left="4320" w:hanging="360"/>
+      </w:pPr>
+      <w:rPr>
+        <w:rFonts w:ascii="Symbol" w:hAnsi="Symbol" w:hint="default"/>
+        <w:sz w:val="20"/>
+      </w:rPr>
+    </w:lvl>
+    <w:lvl w:ilvl="6" w:tentative="1">
+      <w:start w:val="1"/>
+      <w:numFmt w:val="bullet"/>
+      <w:lvlText w:val=""/>
+      <w:lvlJc w:val="left"/>
+      <w:pPr>
+        <w:tabs>
+          <w:tab w:val="num" w:pos="5040"/>
+        </w:tabs>
+        <w:ind w:left="5040" w:hanging="360"/>
+      </w:pPr>
+      <w:rPr>
+        <w:rFonts w:ascii="Symbol" w:hAnsi="Symbol" w:hint="default"/>
+        <w:sz w:val="20"/>
+      </w:rPr>
+    </w:lvl>
+    <w:lvl w:ilvl="7" w:tentative="1">
+      <w:start w:val="1"/>
+      <w:numFmt w:val="bullet"/>
+      <w:lvlText w:val=""/>
+      <w:lvlJc w:val="left"/>
+      <w:pPr>
+        <w:tabs>
+          <w:tab w:val="num" w:pos="5760"/>
+        </w:tabs>
+        <w:ind w:left="5760" w:hanging="360"/>
+      </w:pPr>
+      <w:rPr>
+        <w:rFonts w:ascii="Symbol" w:hAnsi="Symbol" w:hint="default"/>
+        <w:sz w:val="20"/>
+      </w:rPr>
+    </w:lvl>
+    <w:lvl w:ilvl="8" w:tentative="1">
+      <w:start w:val="1"/>
+      <w:numFmt w:val="bullet"/>
+      <w:lvlText w:val=""/>
+      <w:lvlJc w:val="left"/>
+      <w:pPr>
+        <w:tabs>
+          <w:tab w:val="num" w:pos="6480"/>
+        </w:tabs>
+        <w:ind w:left="6480" w:hanging="360"/>
+      </w:pPr>
+      <w:rPr>
+        <w:rFonts w:ascii="Symbol" w:hAnsi="Symbol" w:hint="default"/>
+        <w:sz w:val="20"/>
+      </w:rPr>
+    </w:lvl>
+  </w:abstractNum>
+  <w:abstractNum w:abstractNumId="3" w15:restartNumberingAfterBreak="0">
     <w:nsid w:val="10CE5298"/>
     <w:multiLevelType w:val="hybridMultilevel"/>
     <w:tmpl w:val="2996C5E8"/>
@@ -2246,7 +2906,7 @@
       </w:pPr>
     </w:lvl>
   </w:abstractNum>
-  <w:abstractNum w:abstractNumId="2" w15:restartNumberingAfterBreak="0">
+  <w:abstractNum w:abstractNumId="4" w15:restartNumberingAfterBreak="0">
     <w:nsid w:val="1ED87052"/>
     <w:multiLevelType w:val="multilevel"/>
     <w:tmpl w:val="83108702"/>
@@ -2395,7 +3055,7 @@
       </w:rPr>
     </w:lvl>
   </w:abstractNum>
-  <w:abstractNum w:abstractNumId="3" w15:restartNumberingAfterBreak="0">
+  <w:abstractNum w:abstractNumId="5" w15:restartNumberingAfterBreak="0">
     <w:nsid w:val="35791921"/>
     <w:multiLevelType w:val="hybridMultilevel"/>
     <w:tmpl w:val="68367C7A"/>
@@ -2508,7 +3168,7 @@
       </w:rPr>
     </w:lvl>
   </w:abstractNum>
-  <w:abstractNum w:abstractNumId="4" w15:restartNumberingAfterBreak="0">
+  <w:abstractNum w:abstractNumId="6" w15:restartNumberingAfterBreak="0">
     <w:nsid w:val="37DB0F99"/>
     <w:multiLevelType w:val="hybridMultilevel"/>
     <w:tmpl w:val="3776255E"/>
@@ -2621,7 +3281,7 @@
       </w:rPr>
     </w:lvl>
   </w:abstractNum>
-  <w:abstractNum w:abstractNumId="5" w15:restartNumberingAfterBreak="0">
+  <w:abstractNum w:abstractNumId="7" w15:restartNumberingAfterBreak="0">
     <w:nsid w:val="5B813192"/>
     <w:multiLevelType w:val="hybridMultilevel"/>
     <w:tmpl w:val="D89A3102"/>
@@ -2735,22 +3395,28 @@
     </w:lvl>
   </w:abstractNum>
   <w:num w:numId="1">
+    <w:abstractNumId w:val="3"/>
+  </w:num>
+  <w:num w:numId="2">
     <w:abstractNumId w:val="1"/>
   </w:num>
-  <w:num w:numId="2">
-    <w:abstractNumId w:val="0"/>
-  </w:num>
   <w:num w:numId="3">
-    <w:abstractNumId w:val="3"/>
+    <w:abstractNumId w:val="5"/>
   </w:num>
   <w:num w:numId="4">
-    <w:abstractNumId w:val="5"/>
+    <w:abstractNumId w:val="7"/>
   </w:num>
   <w:num w:numId="5">
+    <w:abstractNumId w:val="4"/>
+  </w:num>
+  <w:num w:numId="6">
+    <w:abstractNumId w:val="6"/>
+  </w:num>
+  <w:num w:numId="7">
     <w:abstractNumId w:val="2"/>
   </w:num>
-  <w:num w:numId="6">
-    <w:abstractNumId w:val="4"/>
+  <w:num w:numId="8">
+    <w:abstractNumId w:val="0"/>
   </w:num>
 </w:numbering>
 </file>
@@ -3360,6 +4026,28 @@
       <w:bCs/>
     </w:rPr>
   </w:style>
+  <w:style w:type="paragraph" w:styleId="Paraststmeklis">
+    <w:name w:val="Normal (Web)"/>
+    <w:basedOn w:val="Parasts"/>
+    <w:uiPriority w:val="99"/>
+    <w:semiHidden/>
+    <w:unhideWhenUsed/>
+    <w:rsid w:val="00825A42"/>
+    <w:pPr>
+      <w:spacing w:before="100" w:beforeAutospacing="1" w:after="100" w:afterAutospacing="1" w:line="240" w:lineRule="auto"/>
+    </w:pPr>
+    <w:rPr>
+      <w:rFonts w:ascii="Times New Roman" w:eastAsia="Times New Roman" w:hAnsi="Times New Roman" w:cs="Times New Roman"/>
+      <w:sz w:val="24"/>
+      <w:szCs w:val="24"/>
+      <w:lang w:val="lv-LV" w:eastAsia="lv-LV"/>
+    </w:rPr>
+  </w:style>
+  <w:style w:type="character" w:customStyle="1" w:styleId="mwe-math-mathml-inline">
+    <w:name w:val="mwe-math-mathml-inline"/>
+    <w:basedOn w:val="Noklusjumarindkopasfonts"/>
+    <w:rsid w:val="00825A42"/>
+  </w:style>
 </w:styles>
 </file>
 
@@ -3663,7 +4351,7 @@
 </file>
 
 <file path=customXml/itemProps1.xml><?xml version="1.0" encoding="utf-8"?>
-<ds:datastoreItem xmlns:ds="http://schemas.openxmlformats.org/officeDocument/2006/customXml" ds:itemID="{79474869-588E-42B6-8217-B2D31E94163A}">
+<ds:datastoreItem xmlns:ds="http://schemas.openxmlformats.org/officeDocument/2006/customXml" ds:itemID="{B2DC74E8-7225-4330-BA18-FB8478CF962C}">
   <ds:schemaRefs>
     <ds:schemaRef ds:uri="http://schemas.openxmlformats.org/officeDocument/2006/bibliography"/>
   </ds:schemaRefs>

</xml_diff>

<commit_message>
Prediction part should be done
</commit_message>
<xml_diff>
--- a/Project/info/Predictive Analysis.docx
+++ b/Project/info/Predictive Analysis.docx
@@ -401,22 +401,35 @@
           <w:color w:val="2F5496" w:themeColor="accent1" w:themeShade="BF"/>
         </w:rPr>
       </w:pPr>
+      <w:commentRangeStart w:id="1"/>
       <w:r>
         <w:rPr>
           <w:color w:val="2F5496" w:themeColor="accent1" w:themeShade="BF"/>
         </w:rPr>
-        <w:t>Our code:</w:t>
-      </w:r>
-    </w:p>
-    <w:p>
-      <w:commentRangeStart w:id="1"/>
+        <w:t>Our</w:t>
+      </w:r>
+      <w:commentRangeEnd w:id="1"/>
+      <w:r>
+        <w:rPr>
+          <w:rStyle w:val="Komentraatsauce"/>
+        </w:rPr>
+        <w:commentReference w:id="1"/>
+      </w:r>
+      <w:r>
+        <w:rPr>
+          <w:color w:val="2F5496" w:themeColor="accent1" w:themeShade="BF"/>
+        </w:rPr>
+        <w:t xml:space="preserve"> code:</w:t>
+      </w:r>
+    </w:p>
+    <w:p>
       <w:r>
         <w:rPr>
           <w:noProof/>
         </w:rPr>
         <w:drawing>
-          <wp:inline distT="0" distB="0" distL="0" distR="0" wp14:anchorId="72215C72" wp14:editId="604F466D">
-            <wp:extent cx="5731510" cy="2247900"/>
+          <wp:inline distT="0" distB="0" distL="0" distR="0" wp14:anchorId="2BBF34E9" wp14:editId="5B78C25F">
+            <wp:extent cx="5731510" cy="2062480"/>
             <wp:effectExtent l="0" t="0" r="2540" b="0"/>
             <wp:docPr id="1" name="Attēls 1"/>
             <wp:cNvGraphicFramePr>
@@ -430,7 +443,7 @@
                     <pic:cNvPicPr/>
                   </pic:nvPicPr>
                   <pic:blipFill>
-                    <a:blip r:embed="rId7"/>
+                    <a:blip r:embed="rId10"/>
                     <a:stretch>
                       <a:fillRect/>
                     </a:stretch>
@@ -438,7 +451,7 @@
                   <pic:spPr>
                     <a:xfrm>
                       <a:off x="0" y="0"/>
-                      <a:ext cx="5731510" cy="2247900"/>
+                      <a:ext cx="5731510" cy="2062480"/>
                     </a:xfrm>
                     <a:prstGeom prst="rect">
                       <a:avLst/>
@@ -450,24 +463,6 @@
           </wp:inline>
         </w:drawing>
       </w:r>
-      <w:commentRangeEnd w:id="1"/>
-      <w:r>
-        <w:rPr>
-          <w:rStyle w:val="Komentraatsauce"/>
-        </w:rPr>
-        <w:commentReference w:id="1"/>
-      </w:r>
-    </w:p>
-    <w:p>
-      <w:pPr>
-        <w:rPr>
-          <w:rFonts w:ascii="Arial" w:hAnsi="Arial" w:cs="Arial"/>
-          <w:color w:val="222222"/>
-          <w:sz w:val="21"/>
-          <w:szCs w:val="21"/>
-          <w:shd w:val="clear" w:color="auto" w:fill="FFFFFF"/>
-        </w:rPr>
-      </w:pPr>
     </w:p>
     <w:p>
       <w:pPr>
@@ -508,7 +503,27 @@
           <w:szCs w:val="21"/>
           <w:shd w:val="clear" w:color="auto" w:fill="FFFFFF"/>
         </w:rPr>
-        <w:t xml:space="preserve"> above we started by importing necessary libraries for job and then continued to separate data frame into </w:t>
+        <w:t xml:space="preserve"> above we started by separat</w:t>
+      </w:r>
+      <w:r>
+        <w:rPr>
+          <w:rFonts w:ascii="Arial" w:hAnsi="Arial" w:cs="Arial"/>
+          <w:color w:val="222222"/>
+          <w:sz w:val="21"/>
+          <w:szCs w:val="21"/>
+          <w:shd w:val="clear" w:color="auto" w:fill="FFFFFF"/>
+        </w:rPr>
+        <w:t>ing</w:t>
+      </w:r>
+      <w:r>
+        <w:rPr>
+          <w:rFonts w:ascii="Arial" w:hAnsi="Arial" w:cs="Arial"/>
+          <w:color w:val="222222"/>
+          <w:sz w:val="21"/>
+          <w:szCs w:val="21"/>
+          <w:shd w:val="clear" w:color="auto" w:fill="FFFFFF"/>
+        </w:rPr>
+        <w:t xml:space="preserve"> data frame into </w:t>
       </w:r>
       <w:r>
         <w:t xml:space="preserve">features and </w:t>
@@ -520,7 +535,24 @@
         <w:t>.</w:t>
       </w:r>
       <w:r>
-        <w:t xml:space="preserve"> Than we used </w:t>
+        <w:t xml:space="preserve"> Than we</w:t>
+      </w:r>
+      <w:r>
+        <w:t xml:space="preserve"> decided how many rows of this dataset we would like to predict, then</w:t>
+      </w:r>
+      <w:bookmarkStart w:id="2" w:name="_GoBack"/>
+      <w:bookmarkEnd w:id="2"/>
+      <w:r>
+        <w:t xml:space="preserve"> followed by</w:t>
+      </w:r>
+      <w:r>
+        <w:t xml:space="preserve"> us</w:t>
+      </w:r>
+      <w:r>
+        <w:t>ing</w:t>
+      </w:r>
+      <w:r>
+        <w:t xml:space="preserve"> </w:t>
       </w:r>
       <w:proofErr w:type="spellStart"/>
       <w:r>
@@ -528,7 +560,13 @@
       </w:r>
       <w:proofErr w:type="spellEnd"/>
       <w:r>
-        <w:t xml:space="preserve"> to split this for training purpose (70% training/30% testing). After this we trained the algorithm and then tested the results receiving the score of 99,53% accuracy. Although the resulting score may seem very accurate, we determined that it is this precise only because the possibility of animal collision is tiny, making the algorithm very biased towards plain not crashing. </w:t>
+        <w:t xml:space="preserve"> to split this for training purpose (70% training/30% testing). After this we trained the algorithm and then tested the results receiving the score of 99,53% accuracy. Although the resulting score may seem very accurate, we determined that it is this precise only because the possibility of animal collision is tiny, making the algorithm very biased towards plain not crashing</w:t>
+      </w:r>
+      <w:r>
+        <w:t>, but still we decided t</w:t>
+      </w:r>
+      <w:r>
+        <w:t>o predict and used last 10 rows of dataset to base our predictions on and in the end compared the received results to expected ones.</w:t>
       </w:r>
     </w:p>
     <w:p>
@@ -796,7 +834,6 @@
           <w:shd w:val="clear" w:color="auto" w:fill="FFFFFF"/>
         </w:rPr>
       </w:pPr>
-      <w:commentRangeStart w:id="2"/>
       <w:r>
         <w:rPr>
           <w:rFonts w:ascii="Arial" w:hAnsi="Arial" w:cs="Arial"/>
@@ -807,13 +844,6 @@
           <w:shd w:val="clear" w:color="auto" w:fill="FFFFFF"/>
         </w:rPr>
         <w:t>Unsupervised learning</w:t>
-      </w:r>
-      <w:commentRangeEnd w:id="2"/>
-      <w:r>
-        <w:rPr>
-          <w:rStyle w:val="Komentraatsauce"/>
-        </w:rPr>
-        <w:commentReference w:id="2"/>
       </w:r>
     </w:p>
     <w:p>
@@ -1005,6 +1035,7 @@
       </w:r>
     </w:p>
     <w:p>
+      <w:commentRangeStart w:id="3"/>
       <w:r>
         <w:rPr>
           <w:color w:val="2F5496" w:themeColor="accent1" w:themeShade="BF"/>
@@ -1013,6 +1044,13 @@
       </w:r>
       <w:r>
         <w:t xml:space="preserve"> </w:t>
+      </w:r>
+      <w:commentRangeEnd w:id="3"/>
+      <w:r>
+        <w:rPr>
+          <w:rStyle w:val="Komentraatsauce"/>
+        </w:rPr>
+        <w:commentReference w:id="3"/>
       </w:r>
     </w:p>
     <w:p>
@@ -1063,6 +1101,7 @@
         </w:numPr>
       </w:pPr>
       <w:r>
+        <w:lastRenderedPageBreak/>
         <w:t>Generative Adversarial Networks</w:t>
       </w:r>
     </w:p>
@@ -1080,51 +1119,90 @@
     </w:p>
     <w:p>
       <w:pPr>
-        <w:pStyle w:val="Sarakstarindkopa"/>
-        <w:rPr>
-          <w:b/>
-        </w:rPr>
-      </w:pPr>
-    </w:p>
-    <w:p>
-      <w:pPr>
-        <w:pStyle w:val="Sarakstarindkopa"/>
-        <w:rPr>
-          <w:b/>
-        </w:rPr>
-      </w:pPr>
-    </w:p>
-    <w:p>
-      <w:pPr>
         <w:rPr>
           <w:color w:val="2F5496" w:themeColor="accent1" w:themeShade="BF"/>
         </w:rPr>
       </w:pPr>
+      <w:commentRangeStart w:id="4"/>
+      <w:r>
+        <w:rPr>
+          <w:color w:val="2F5496" w:themeColor="accent1" w:themeShade="BF"/>
+        </w:rPr>
+        <w:t>Deciding number of clusters:</w:t>
+      </w:r>
+      <w:commentRangeEnd w:id="4"/>
+      <w:r>
+        <w:rPr>
+          <w:rStyle w:val="Komentraatsauce"/>
+        </w:rPr>
+        <w:commentReference w:id="4"/>
+      </w:r>
+    </w:p>
+    <w:p>
+      <w:r>
+        <w:t xml:space="preserve">To decide the number of clusters we had choice of using either </w:t>
+      </w:r>
+      <w:r>
+        <w:t>Silhouette Analysis</w:t>
+      </w:r>
+      <w:r>
+        <w:t xml:space="preserve"> or </w:t>
+      </w:r>
+      <w:r>
+        <w:t>Elbow Analysis</w:t>
+      </w:r>
+      <w:r>
+        <w:t>, we chose latter</w:t>
+      </w:r>
+      <w:r>
+        <w:t>, as it was both simple to implement and work with</w:t>
+      </w:r>
+      <w:r>
+        <w:t>.</w:t>
+      </w:r>
+    </w:p>
+    <w:p>
+      <w:r>
+        <w:t>Chosen</w:t>
+      </w:r>
+      <w:r>
+        <w:t xml:space="preserve"> method looks at the percentage of variance </w:t>
+      </w:r>
+      <w:r>
+        <w:t>with different number of</w:t>
+      </w:r>
+      <w:r>
+        <w:t xml:space="preserve"> clusters: </w:t>
+      </w:r>
+      <w:r>
+        <w:t>The person</w:t>
+      </w:r>
+      <w:r>
+        <w:t xml:space="preserve"> should choose </w:t>
+      </w:r>
+      <w:r>
+        <w:t>highest</w:t>
+      </w:r>
+      <w:r>
+        <w:t xml:space="preserve"> number of clusters</w:t>
+      </w:r>
+      <w:r>
+        <w:t>,</w:t>
+      </w:r>
+      <w:r>
+        <w:t xml:space="preserve"> so that adding another cluster doesn't give much better modeling of the data.</w:t>
+      </w:r>
+    </w:p>
+    <w:p>
       <w:r>
         <w:rPr>
           <w:noProof/>
         </w:rPr>
         <w:drawing>
-          <wp:anchor distT="0" distB="0" distL="114300" distR="114300" simplePos="0" relativeHeight="251658240" behindDoc="1" locked="0" layoutInCell="1" allowOverlap="1" wp14:anchorId="25070BDA" wp14:editId="18952239">
-            <wp:simplePos x="0" y="0"/>
-            <wp:positionH relativeFrom="column">
-              <wp:posOffset>-57150</wp:posOffset>
-            </wp:positionH>
-            <wp:positionV relativeFrom="paragraph">
-              <wp:posOffset>177165</wp:posOffset>
-            </wp:positionV>
-            <wp:extent cx="5638800" cy="3270250"/>
-            <wp:effectExtent l="0" t="0" r="0" b="6350"/>
-            <wp:wrapTight wrapText="bothSides">
-              <wp:wrapPolygon edited="0">
-                <wp:start x="0" y="0"/>
-                <wp:lineTo x="0" y="21516"/>
-                <wp:lineTo x="21527" y="21516"/>
-                <wp:lineTo x="21527" y="0"/>
-                <wp:lineTo x="0" y="0"/>
-              </wp:wrapPolygon>
-            </wp:wrapTight>
-            <wp:docPr id="2" name="Attēls 2"/>
+          <wp:inline distT="0" distB="0" distL="0" distR="0" wp14:anchorId="11766435" wp14:editId="6AB44E1C">
+            <wp:extent cx="5731510" cy="2438400"/>
+            <wp:effectExtent l="0" t="0" r="2540" b="0"/>
+            <wp:docPr id="12" name="Attēls 12"/>
             <wp:cNvGraphicFramePr>
               <a:graphicFrameLocks xmlns:a="http://schemas.openxmlformats.org/drawingml/2006/main" noChangeAspect="1"/>
             </wp:cNvGraphicFramePr>
@@ -1136,13 +1214,7 @@
                     <pic:cNvPicPr/>
                   </pic:nvPicPr>
                   <pic:blipFill>
-                    <a:blip r:embed="rId14">
-                      <a:extLst>
-                        <a:ext uri="{28A0092B-C50C-407E-A947-70E740481C1C}">
-                          <a14:useLocalDpi xmlns:a14="http://schemas.microsoft.com/office/drawing/2010/main" val="0"/>
-                        </a:ext>
-                      </a:extLst>
-                    </a:blip>
+                    <a:blip r:embed="rId14"/>
                     <a:stretch>
                       <a:fillRect/>
                     </a:stretch>
@@ -1150,136 +1222,7 @@
                   <pic:spPr>
                     <a:xfrm>
                       <a:off x="0" y="0"/>
-                      <a:ext cx="5638800" cy="3270250"/>
-                    </a:xfrm>
-                    <a:prstGeom prst="rect">
-                      <a:avLst/>
-                    </a:prstGeom>
-                  </pic:spPr>
-                </pic:pic>
-              </a:graphicData>
-            </a:graphic>
-            <wp14:sizeRelH relativeFrom="page">
-              <wp14:pctWidth>0</wp14:pctWidth>
-            </wp14:sizeRelH>
-            <wp14:sizeRelV relativeFrom="page">
-              <wp14:pctHeight>0</wp14:pctHeight>
-            </wp14:sizeRelV>
-          </wp:anchor>
-        </w:drawing>
-      </w:r>
-      <w:r>
-        <w:rPr>
-          <w:color w:val="2F5496" w:themeColor="accent1" w:themeShade="BF"/>
-        </w:rPr>
-        <w:t>Our code:</w:t>
-      </w:r>
-    </w:p>
-    <w:p>
-      <w:r>
-        <w:rPr>
-          <w:rFonts w:ascii="Arial" w:hAnsi="Arial" w:cs="Arial"/>
-          <w:color w:val="222222"/>
-          <w:sz w:val="21"/>
-          <w:szCs w:val="21"/>
-          <w:shd w:val="clear" w:color="auto" w:fill="FFFFFF"/>
-        </w:rPr>
-        <w:t>As for supervised learning</w:t>
-      </w:r>
-      <w:r>
-        <w:rPr>
-          <w:rFonts w:ascii="Arial" w:hAnsi="Arial" w:cs="Arial"/>
-          <w:color w:val="222222"/>
-          <w:sz w:val="21"/>
-          <w:szCs w:val="21"/>
-          <w:shd w:val="clear" w:color="auto" w:fill="FFFFFF"/>
-        </w:rPr>
-        <w:t>, for unsupervised learning</w:t>
-      </w:r>
-      <w:r>
-        <w:rPr>
-          <w:rFonts w:ascii="Arial" w:hAnsi="Arial" w:cs="Arial"/>
-          <w:color w:val="222222"/>
-          <w:sz w:val="21"/>
-          <w:szCs w:val="21"/>
-          <w:shd w:val="clear" w:color="auto" w:fill="FFFFFF"/>
-        </w:rPr>
-        <w:t xml:space="preserve"> we</w:t>
-      </w:r>
-      <w:r>
-        <w:rPr>
-          <w:rFonts w:ascii="Arial" w:hAnsi="Arial" w:cs="Arial"/>
-          <w:color w:val="222222"/>
-          <w:sz w:val="21"/>
-          <w:szCs w:val="21"/>
-          <w:shd w:val="clear" w:color="auto" w:fill="FFFFFF"/>
-        </w:rPr>
-        <w:t xml:space="preserve"> also</w:t>
-      </w:r>
-      <w:r>
-        <w:rPr>
-          <w:rFonts w:ascii="Arial" w:hAnsi="Arial" w:cs="Arial"/>
-          <w:color w:val="222222"/>
-          <w:sz w:val="21"/>
-          <w:szCs w:val="21"/>
-          <w:shd w:val="clear" w:color="auto" w:fill="FFFFFF"/>
-        </w:rPr>
-        <w:t xml:space="preserve"> started by importing necessary libraries for job and then </w:t>
-      </w:r>
-      <w:r>
-        <w:t xml:space="preserve">we used </w:t>
-      </w:r>
-      <w:proofErr w:type="spellStart"/>
-      <w:r>
-        <w:t>cross_vaidation</w:t>
-      </w:r>
-      <w:proofErr w:type="spellEnd"/>
-      <w:r>
-        <w:t xml:space="preserve"> to split this for training purpose (70% training/30% testing). After this we trained the algorithm and then tested the </w:t>
-      </w:r>
-      <w:r>
-        <w:t>results by predicting in which cluster it would fit</w:t>
-      </w:r>
-      <w:r>
-        <w:t>.</w:t>
-      </w:r>
-      <w:r>
-        <w:t xml:space="preserve"> After executing this the results are following:</w:t>
-      </w:r>
-    </w:p>
-    <w:p>
-      <w:pPr>
-        <w:jc w:val="center"/>
-      </w:pPr>
-      <w:r>
-        <w:rPr>
-          <w:noProof/>
-        </w:rPr>
-        <w:drawing>
-          <wp:inline distT="0" distB="0" distL="0" distR="0" wp14:anchorId="22C375EF" wp14:editId="3F901855">
-            <wp:extent cx="4933950" cy="438150"/>
-            <wp:effectExtent l="0" t="0" r="0" b="0"/>
-            <wp:docPr id="3" name="Attēls 3"/>
-            <wp:cNvGraphicFramePr>
-              <a:graphicFrameLocks xmlns:a="http://schemas.openxmlformats.org/drawingml/2006/main" noChangeAspect="1"/>
-            </wp:cNvGraphicFramePr>
-            <a:graphic xmlns:a="http://schemas.openxmlformats.org/drawingml/2006/main">
-              <a:graphicData uri="http://schemas.openxmlformats.org/drawingml/2006/picture">
-                <pic:pic xmlns:pic="http://schemas.openxmlformats.org/drawingml/2006/picture">
-                  <pic:nvPicPr>
-                    <pic:cNvPr id="1" name=""/>
-                    <pic:cNvPicPr/>
-                  </pic:nvPicPr>
-                  <pic:blipFill>
-                    <a:blip r:embed="rId15"/>
-                    <a:stretch>
-                      <a:fillRect/>
-                    </a:stretch>
-                  </pic:blipFill>
-                  <pic:spPr>
-                    <a:xfrm>
-                      <a:off x="0" y="0"/>
-                      <a:ext cx="4933950" cy="438150"/>
+                      <a:ext cx="5731510" cy="2438400"/>
                     </a:xfrm>
                     <a:prstGeom prst="rect">
                       <a:avLst/>
@@ -1293,21 +1236,147 @@
       </w:r>
     </w:p>
     <w:p>
-      <w:pPr>
-        <w:rPr>
-          <w:b/>
-        </w:rPr>
-      </w:pPr>
+      <w:r>
+        <w:t>As the code above shows, we started work by scaling our dataset</w:t>
+      </w:r>
+      <w:r>
+        <w:t xml:space="preserve">, so our date isn’t affected by outliners, making </w:t>
+      </w:r>
+      <w:r>
+        <w:t>mean value 0 and standard deviation of 1</w:t>
+      </w:r>
+      <w:r>
+        <w:t xml:space="preserve">. Following this </w:t>
+      </w:r>
+      <w:r>
+        <w:t>step,</w:t>
+      </w:r>
+      <w:r>
+        <w:t xml:space="preserve"> we executed the algorithm 10 times with different number of clusters and in the end the </w:t>
+      </w:r>
+      <w:r>
+        <w:t>percentage of variance</w:t>
+      </w:r>
+      <w:r>
+        <w:t xml:space="preserve"> was plotted to visualize the results.</w:t>
+      </w:r>
       <w:r>
         <w:rPr>
           <w:noProof/>
-        </w:rPr>
+          <w:color w:val="FF0000"/>
+        </w:rPr>
+        <w:drawing>
+          <wp:inline distT="0" distB="0" distL="0" distR="0" wp14:anchorId="4557E107" wp14:editId="05A50035">
+            <wp:extent cx="5724525" cy="2847975"/>
+            <wp:effectExtent l="0" t="0" r="9525" b="9525"/>
+            <wp:docPr id="14" name="Attēls 14"/>
+            <wp:cNvGraphicFramePr>
+              <a:graphicFrameLocks xmlns:a="http://schemas.openxmlformats.org/drawingml/2006/main" noChangeAspect="1"/>
+            </wp:cNvGraphicFramePr>
+            <a:graphic xmlns:a="http://schemas.openxmlformats.org/drawingml/2006/main">
+              <a:graphicData uri="http://schemas.openxmlformats.org/drawingml/2006/picture">
+                <pic:pic xmlns:pic="http://schemas.openxmlformats.org/drawingml/2006/picture">
+                  <pic:nvPicPr>
+                    <pic:cNvPr id="0" name="Picture 2"/>
+                    <pic:cNvPicPr>
+                      <a:picLocks noChangeAspect="1" noChangeArrowheads="1"/>
+                    </pic:cNvPicPr>
+                  </pic:nvPicPr>
+                  <pic:blipFill>
+                    <a:blip r:embed="rId15">
+                      <a:extLst>
+                        <a:ext uri="{28A0092B-C50C-407E-A947-70E740481C1C}">
+                          <a14:useLocalDpi xmlns:a14="http://schemas.microsoft.com/office/drawing/2010/main" val="0"/>
+                        </a:ext>
+                      </a:extLst>
+                    </a:blip>
+                    <a:srcRect/>
+                    <a:stretch>
+                      <a:fillRect/>
+                    </a:stretch>
+                  </pic:blipFill>
+                  <pic:spPr bwMode="auto">
+                    <a:xfrm>
+                      <a:off x="0" y="0"/>
+                      <a:ext cx="5724525" cy="2847975"/>
+                    </a:xfrm>
+                    <a:prstGeom prst="rect">
+                      <a:avLst/>
+                    </a:prstGeom>
+                    <a:noFill/>
+                    <a:ln>
+                      <a:noFill/>
+                    </a:ln>
+                  </pic:spPr>
+                </pic:pic>
+              </a:graphicData>
+            </a:graphic>
+          </wp:inline>
+        </w:drawing>
+      </w:r>
+    </w:p>
+    <w:p>
+      <w:r>
+        <w:t xml:space="preserve">As can be seen in the image, the variance starts dropping slower at algorithm which has </w:t>
+      </w:r>
+      <w:r>
+        <w:rPr>
+          <w:color w:val="000000" w:themeColor="text1"/>
+        </w:rPr>
+        <w:t>5</w:t>
+      </w:r>
+      <w:r>
+        <w:t xml:space="preserve"> cluster, this led us to decide to use this number for further tasks when deciding the number of clusters necessary for the dataset.</w:t>
+      </w:r>
+    </w:p>
+    <w:p>
+      <w:r>
         <w:lastRenderedPageBreak/>
+        <w:t xml:space="preserve">We wanted to increase this test further, but found it hard to do so, as time spent on clustering increases inspirationally resulting in approximately 1 hour spent on running existing test, as a result we decided to limit test size just to 10, as we believe it accurately represents dataset and further conclusions can be further extracted from this result. </w:t>
+      </w:r>
+    </w:p>
+    <w:p>
+      <w:pPr>
+        <w:rPr>
+          <w:color w:val="2F5496" w:themeColor="accent1" w:themeShade="BF"/>
+        </w:rPr>
+      </w:pPr>
+      <w:commentRangeStart w:id="5"/>
+      <w:r>
+        <w:rPr>
+          <w:color w:val="2F5496" w:themeColor="accent1" w:themeShade="BF"/>
+        </w:rPr>
+        <w:t>Our code</w:t>
+      </w:r>
+      <w:commentRangeEnd w:id="5"/>
+      <w:r>
+        <w:rPr>
+          <w:rStyle w:val="Komentraatsauce"/>
+        </w:rPr>
+        <w:commentReference w:id="5"/>
+      </w:r>
+      <w:r>
+        <w:rPr>
+          <w:color w:val="2F5496" w:themeColor="accent1" w:themeShade="BF"/>
+        </w:rPr>
+        <w:t>:</w:t>
+      </w:r>
+    </w:p>
+    <w:p>
+      <w:pPr>
+        <w:rPr>
+          <w:color w:val="2F5496" w:themeColor="accent1" w:themeShade="BF"/>
+        </w:rPr>
+      </w:pPr>
+      <w:r>
+        <w:rPr>
+          <w:noProof/>
+        </w:rPr>
         <w:drawing>
-          <wp:inline distT="0" distB="0" distL="0" distR="0" wp14:anchorId="504CA12E" wp14:editId="26D053AE">
-            <wp:extent cx="5467350" cy="3848100"/>
-            <wp:effectExtent l="0" t="0" r="0" b="0"/>
-            <wp:docPr id="4" name="Attēls 4"/>
+          <wp:inline distT="0" distB="0" distL="0" distR="0" wp14:anchorId="10370E84" wp14:editId="1016C79A">
+            <wp:extent cx="5731510" cy="3511550"/>
+            <wp:effectExtent l="0" t="0" r="2540" b="0"/>
+            <wp:docPr id="18" name="Attēls 18"/>
             <wp:cNvGraphicFramePr>
               <a:graphicFrameLocks xmlns:a="http://schemas.openxmlformats.org/drawingml/2006/main" noChangeAspect="1"/>
             </wp:cNvGraphicFramePr>
@@ -1327,7 +1396,7 @@
                   <pic:spPr>
                     <a:xfrm>
                       <a:off x="0" y="0"/>
-                      <a:ext cx="5467350" cy="3848100"/>
+                      <a:ext cx="5731510" cy="3511550"/>
                     </a:xfrm>
                     <a:prstGeom prst="rect">
                       <a:avLst/>
@@ -1343,18 +1412,191 @@
     <w:p>
       <w:pPr>
         <w:rPr>
-          <w:b/>
+          <w:rFonts w:ascii="Arial" w:hAnsi="Arial" w:cs="Arial"/>
+          <w:color w:val="222222"/>
+          <w:sz w:val="21"/>
+          <w:szCs w:val="21"/>
+          <w:shd w:val="clear" w:color="auto" w:fill="FFFFFF"/>
+        </w:rPr>
+      </w:pPr>
+      <w:r>
+        <w:rPr>
+          <w:rFonts w:ascii="Arial" w:hAnsi="Arial" w:cs="Arial"/>
+          <w:color w:val="222222"/>
+          <w:sz w:val="21"/>
+          <w:szCs w:val="21"/>
+          <w:shd w:val="clear" w:color="auto" w:fill="FFFFFF"/>
+        </w:rPr>
+        <w:t>We started the work on u</w:t>
+      </w:r>
+      <w:r>
+        <w:rPr>
+          <w:rFonts w:ascii="Arial" w:hAnsi="Arial" w:cs="Arial"/>
+          <w:color w:val="222222"/>
+          <w:sz w:val="21"/>
+          <w:szCs w:val="21"/>
+          <w:shd w:val="clear" w:color="auto" w:fill="FFFFFF"/>
+        </w:rPr>
+        <w:t>nsupervised learning</w:t>
+      </w:r>
+      <w:r>
+        <w:rPr>
+          <w:rFonts w:ascii="Arial" w:hAnsi="Arial" w:cs="Arial"/>
+          <w:color w:val="222222"/>
+          <w:sz w:val="21"/>
+          <w:szCs w:val="21"/>
+          <w:shd w:val="clear" w:color="auto" w:fill="FFFFFF"/>
+        </w:rPr>
+        <w:t xml:space="preserve">, by deciding the amount of values to be predicted, then we </w:t>
+      </w:r>
+      <w:r>
+        <w:rPr>
+          <w:rFonts w:ascii="Arial" w:hAnsi="Arial" w:cs="Arial"/>
+          <w:color w:val="222222"/>
+          <w:sz w:val="21"/>
+          <w:szCs w:val="21"/>
+          <w:shd w:val="clear" w:color="auto" w:fill="FFFFFF"/>
+        </w:rPr>
+        <w:t>decompos</w:t>
+      </w:r>
+      <w:r>
+        <w:rPr>
+          <w:rFonts w:ascii="Arial" w:hAnsi="Arial" w:cs="Arial"/>
+          <w:color w:val="222222"/>
+          <w:sz w:val="21"/>
+          <w:szCs w:val="21"/>
+          <w:shd w:val="clear" w:color="auto" w:fill="FFFFFF"/>
+        </w:rPr>
+        <w:t>ed the data into 2 components and proceeded to teach the algorithm using the extracted information. Than we added the “clusters” column to data frame, so we can store the results of clustering. The we proceeded to display</w:t>
+      </w:r>
+      <w:r>
+        <w:rPr>
+          <w:rFonts w:ascii="Arial" w:hAnsi="Arial" w:cs="Arial"/>
+          <w:color w:val="222222"/>
+          <w:sz w:val="21"/>
+          <w:szCs w:val="21"/>
+          <w:shd w:val="clear" w:color="auto" w:fill="FFFFFF"/>
+        </w:rPr>
+        <w:t xml:space="preserve"> information about each cluster (</w:t>
+      </w:r>
+      <w:proofErr w:type="spellStart"/>
+      <w:r>
+        <w:rPr>
+          <w:rFonts w:ascii="Arial" w:hAnsi="Arial" w:cs="Arial"/>
+          <w:color w:val="222222"/>
+          <w:sz w:val="21"/>
+          <w:szCs w:val="21"/>
+          <w:shd w:val="clear" w:color="auto" w:fill="FFFFFF"/>
+        </w:rPr>
+        <w:t>img</w:t>
+      </w:r>
+      <w:proofErr w:type="spellEnd"/>
+      <w:r>
+        <w:rPr>
+          <w:rFonts w:ascii="Arial" w:hAnsi="Arial" w:cs="Arial"/>
+          <w:color w:val="222222"/>
+          <w:sz w:val="21"/>
+          <w:szCs w:val="21"/>
+          <w:shd w:val="clear" w:color="auto" w:fill="FFFFFF"/>
+        </w:rPr>
+        <w:t xml:space="preserve"> 1) and visualized the clusters in easily understandable way (</w:t>
+      </w:r>
+      <w:proofErr w:type="spellStart"/>
+      <w:r>
+        <w:rPr>
+          <w:rFonts w:ascii="Arial" w:hAnsi="Arial" w:cs="Arial"/>
+          <w:color w:val="222222"/>
+          <w:sz w:val="21"/>
+          <w:szCs w:val="21"/>
+          <w:shd w:val="clear" w:color="auto" w:fill="FFFFFF"/>
+        </w:rPr>
+        <w:t>img</w:t>
+      </w:r>
+      <w:proofErr w:type="spellEnd"/>
+      <w:r>
+        <w:rPr>
+          <w:rFonts w:ascii="Arial" w:hAnsi="Arial" w:cs="Arial"/>
+          <w:color w:val="222222"/>
+          <w:sz w:val="21"/>
+          <w:szCs w:val="21"/>
+          <w:shd w:val="clear" w:color="auto" w:fill="FFFFFF"/>
+        </w:rPr>
+        <w:t xml:space="preserve"> 2). </w:t>
+      </w:r>
+      <w:r>
+        <w:rPr>
+          <w:rFonts w:ascii="Arial" w:hAnsi="Arial" w:cs="Arial"/>
+          <w:color w:val="222222"/>
+          <w:sz w:val="21"/>
+          <w:szCs w:val="21"/>
+          <w:shd w:val="clear" w:color="auto" w:fill="FFFFFF"/>
+        </w:rPr>
+        <w:t xml:space="preserve">At the end we continued by predicting in what cluster the </w:t>
+      </w:r>
+      <w:r>
+        <w:rPr>
+          <w:rFonts w:ascii="Arial" w:hAnsi="Arial" w:cs="Arial"/>
+          <w:color w:val="222222"/>
+          <w:sz w:val="21"/>
+          <w:szCs w:val="21"/>
+          <w:shd w:val="clear" w:color="auto" w:fill="FFFFFF"/>
+        </w:rPr>
+        <w:t>new</w:t>
+      </w:r>
+      <w:r>
+        <w:rPr>
+          <w:rFonts w:ascii="Arial" w:hAnsi="Arial" w:cs="Arial"/>
+          <w:color w:val="222222"/>
+          <w:sz w:val="21"/>
+          <w:szCs w:val="21"/>
+          <w:shd w:val="clear" w:color="auto" w:fill="FFFFFF"/>
+        </w:rPr>
+        <w:t xml:space="preserve"> values would fit</w:t>
+      </w:r>
+      <w:r>
+        <w:rPr>
+          <w:rFonts w:ascii="Arial" w:hAnsi="Arial" w:cs="Arial"/>
+          <w:color w:val="222222"/>
+          <w:sz w:val="21"/>
+          <w:szCs w:val="21"/>
+          <w:shd w:val="clear" w:color="auto" w:fill="FFFFFF"/>
+        </w:rPr>
+        <w:t>.</w:t>
+      </w:r>
+      <w:r>
+        <w:rPr>
+          <w:rFonts w:ascii="Arial" w:hAnsi="Arial" w:cs="Arial"/>
+          <w:color w:val="222222"/>
+          <w:sz w:val="21"/>
+          <w:szCs w:val="21"/>
+          <w:shd w:val="clear" w:color="auto" w:fill="FFFFFF"/>
+        </w:rPr>
+        <w:t xml:space="preserve"> </w:t>
+      </w:r>
+      <w:r>
+        <w:t>After executing this the results are following:</w:t>
+      </w:r>
+    </w:p>
+    <w:p>
+      <w:pPr>
+        <w:rPr>
+          <w:rFonts w:ascii="Arial" w:hAnsi="Arial" w:cs="Arial"/>
+          <w:color w:val="222222"/>
+          <w:sz w:val="21"/>
+          <w:szCs w:val="21"/>
+          <w:shd w:val="clear" w:color="auto" w:fill="FFFFFF"/>
         </w:rPr>
       </w:pPr>
       <w:r>
         <w:rPr>
           <w:noProof/>
         </w:rPr>
+        <w:lastRenderedPageBreak/>
         <w:drawing>
-          <wp:inline distT="0" distB="0" distL="0" distR="0" wp14:anchorId="4A7DE635" wp14:editId="536DE923">
-            <wp:extent cx="5731510" cy="4265961"/>
-            <wp:effectExtent l="0" t="0" r="2540" b="1270"/>
-            <wp:docPr id="8" name="Attēls 8"/>
+          <wp:inline distT="0" distB="0" distL="0" distR="0" wp14:anchorId="24B3C010" wp14:editId="1EDBED26">
+            <wp:extent cx="5105400" cy="3314700"/>
+            <wp:effectExtent l="0" t="0" r="0" b="0"/>
+            <wp:docPr id="19" name="Attēls 19"/>
             <wp:cNvGraphicFramePr>
               <a:graphicFrameLocks xmlns:a="http://schemas.openxmlformats.org/drawingml/2006/main" noChangeAspect="1"/>
             </wp:cNvGraphicFramePr>
@@ -1362,13 +1604,113 @@
               <a:graphicData uri="http://schemas.openxmlformats.org/drawingml/2006/picture">
                 <pic:pic xmlns:pic="http://schemas.openxmlformats.org/drawingml/2006/picture">
                   <pic:nvPicPr>
-                    <pic:cNvPr id="0" name="Picture 1"/>
+                    <pic:cNvPr id="1" name=""/>
+                    <pic:cNvPicPr/>
+                  </pic:nvPicPr>
+                  <pic:blipFill>
+                    <a:blip r:embed="rId17"/>
+                    <a:stretch>
+                      <a:fillRect/>
+                    </a:stretch>
+                  </pic:blipFill>
+                  <pic:spPr>
+                    <a:xfrm>
+                      <a:off x="0" y="0"/>
+                      <a:ext cx="5105400" cy="3314700"/>
+                    </a:xfrm>
+                    <a:prstGeom prst="rect">
+                      <a:avLst/>
+                    </a:prstGeom>
+                  </pic:spPr>
+                </pic:pic>
+              </a:graphicData>
+            </a:graphic>
+          </wp:inline>
+        </w:drawing>
+      </w:r>
+    </w:p>
+    <w:p>
+      <w:pPr>
+        <w:rPr>
+          <w:rFonts w:ascii="Arial" w:hAnsi="Arial" w:cs="Arial"/>
+          <w:color w:val="222222"/>
+          <w:sz w:val="21"/>
+          <w:szCs w:val="21"/>
+          <w:shd w:val="clear" w:color="auto" w:fill="FFFFFF"/>
+        </w:rPr>
+      </w:pPr>
+      <w:proofErr w:type="spellStart"/>
+      <w:r>
+        <w:rPr>
+          <w:rFonts w:ascii="Arial" w:hAnsi="Arial" w:cs="Arial"/>
+          <w:color w:val="222222"/>
+          <w:sz w:val="21"/>
+          <w:szCs w:val="21"/>
+          <w:shd w:val="clear" w:color="auto" w:fill="FFFFFF"/>
+        </w:rPr>
+        <w:t>Img</w:t>
+      </w:r>
+      <w:proofErr w:type="spellEnd"/>
+      <w:r>
+        <w:rPr>
+          <w:rFonts w:ascii="Arial" w:hAnsi="Arial" w:cs="Arial"/>
+          <w:color w:val="222222"/>
+          <w:sz w:val="21"/>
+          <w:szCs w:val="21"/>
+          <w:shd w:val="clear" w:color="auto" w:fill="FFFFFF"/>
+        </w:rPr>
+        <w:t xml:space="preserve"> 1</w:t>
+      </w:r>
+    </w:p>
+    <w:p>
+      <w:pPr>
+        <w:rPr>
+          <w:rFonts w:ascii="Arial" w:hAnsi="Arial" w:cs="Arial"/>
+          <w:color w:val="222222"/>
+          <w:sz w:val="21"/>
+          <w:szCs w:val="21"/>
+          <w:shd w:val="clear" w:color="auto" w:fill="FFFFFF"/>
+        </w:rPr>
+      </w:pPr>
+    </w:p>
+    <w:p>
+      <w:pPr>
+        <w:rPr>
+          <w:rFonts w:ascii="Arial" w:hAnsi="Arial" w:cs="Arial"/>
+          <w:color w:val="222222"/>
+          <w:sz w:val="21"/>
+          <w:szCs w:val="21"/>
+          <w:shd w:val="clear" w:color="auto" w:fill="FFFFFF"/>
+        </w:rPr>
+      </w:pPr>
+      <w:r>
+        <w:rPr>
+          <w:rFonts w:ascii="Arial" w:hAnsi="Arial" w:cs="Arial"/>
+          <w:noProof/>
+          <w:color w:val="222222"/>
+          <w:sz w:val="21"/>
+          <w:szCs w:val="21"/>
+          <w:shd w:val="clear" w:color="auto" w:fill="FFFFFF"/>
+        </w:rPr>
+        <w:drawing>
+          <wp:inline distT="0" distB="0" distL="0" distR="0" wp14:anchorId="6C3069F0" wp14:editId="0D991A13">
+            <wp:extent cx="5724525" cy="4257675"/>
+            <wp:effectExtent l="0" t="0" r="9525" b="9525"/>
+            <wp:docPr id="20" name="Attēls 20"/>
+            <wp:cNvGraphicFramePr>
+              <a:graphicFrameLocks xmlns:a="http://schemas.openxmlformats.org/drawingml/2006/main" noChangeAspect="1"/>
+            </wp:cNvGraphicFramePr>
+            <a:graphic xmlns:a="http://schemas.openxmlformats.org/drawingml/2006/main">
+              <a:graphicData uri="http://schemas.openxmlformats.org/drawingml/2006/picture">
+                <pic:pic xmlns:pic="http://schemas.openxmlformats.org/drawingml/2006/picture">
+                  <pic:nvPicPr>
+                    <pic:cNvPr id="0" name="Picture 3"/>
                     <pic:cNvPicPr>
                       <a:picLocks noChangeAspect="1" noChangeArrowheads="1"/>
                     </pic:cNvPicPr>
                   </pic:nvPicPr>
                   <pic:blipFill>
-                    <a:blip r:embed="rId17">
+                    <a:blip r:embed="rId18">
                       <a:extLst>
                         <a:ext uri="{28A0092B-C50C-407E-A947-70E740481C1C}">
                           <a14:useLocalDpi xmlns:a14="http://schemas.microsoft.com/office/drawing/2010/main" val="0"/>
@@ -1383,7 +1725,7 @@
                   <pic:spPr bwMode="auto">
                     <a:xfrm>
                       <a:off x="0" y="0"/>
-                      <a:ext cx="5731510" cy="4265961"/>
+                      <a:ext cx="5724525" cy="4257675"/>
                     </a:xfrm>
                     <a:prstGeom prst="rect">
                       <a:avLst/>
@@ -1401,10 +1743,39 @@
       </w:r>
     </w:p>
     <w:p>
-      <w:r>
-        <w:t>As can be seen from results shown above, some cluster are bigger than others, for example cluster nr. 9 has almost 5 times more values than cluster nr.8.</w:t>
-      </w:r>
-    </w:p>
+      <w:pPr>
+        <w:rPr>
+          <w:rFonts w:ascii="Arial" w:hAnsi="Arial" w:cs="Arial"/>
+          <w:color w:val="222222"/>
+          <w:sz w:val="21"/>
+          <w:szCs w:val="21"/>
+          <w:shd w:val="clear" w:color="auto" w:fill="FFFFFF"/>
+        </w:rPr>
+      </w:pPr>
+      <w:proofErr w:type="spellStart"/>
+      <w:r>
+        <w:rPr>
+          <w:rFonts w:ascii="Arial" w:hAnsi="Arial" w:cs="Arial"/>
+          <w:color w:val="222222"/>
+          <w:sz w:val="21"/>
+          <w:szCs w:val="21"/>
+          <w:shd w:val="clear" w:color="auto" w:fill="FFFFFF"/>
+        </w:rPr>
+        <w:t>img</w:t>
+      </w:r>
+      <w:proofErr w:type="spellEnd"/>
+      <w:r>
+        <w:rPr>
+          <w:rFonts w:ascii="Arial" w:hAnsi="Arial" w:cs="Arial"/>
+          <w:color w:val="222222"/>
+          <w:sz w:val="21"/>
+          <w:szCs w:val="21"/>
+          <w:shd w:val="clear" w:color="auto" w:fill="FFFFFF"/>
+        </w:rPr>
+        <w:t xml:space="preserve"> 2</w:t>
+      </w:r>
+    </w:p>
+    <w:p/>
     <w:p>
       <w:r>
         <w:rPr>
@@ -1412,56 +1783,10 @@
         </w:rPr>
         <w:lastRenderedPageBreak/>
         <w:drawing>
-          <wp:inline distT="0" distB="0" distL="0" distR="0" wp14:anchorId="176E29E3" wp14:editId="604E931E">
-            <wp:extent cx="1335877" cy="1304416"/>
-            <wp:effectExtent l="0" t="0" r="0" b="0"/>
-            <wp:docPr id="15" name="Attēls 15"/>
-            <wp:cNvGraphicFramePr>
-              <a:graphicFrameLocks xmlns:a="http://schemas.openxmlformats.org/drawingml/2006/main" noChangeAspect="1"/>
-            </wp:cNvGraphicFramePr>
-            <a:graphic xmlns:a="http://schemas.openxmlformats.org/drawingml/2006/main">
-              <a:graphicData uri="http://schemas.openxmlformats.org/drawingml/2006/picture">
-                <pic:pic xmlns:pic="http://schemas.openxmlformats.org/drawingml/2006/picture">
-                  <pic:nvPicPr>
-                    <pic:cNvPr id="1" name=""/>
-                    <pic:cNvPicPr/>
-                  </pic:nvPicPr>
-                  <pic:blipFill>
-                    <a:blip r:embed="rId18"/>
-                    <a:stretch>
-                      <a:fillRect/>
-                    </a:stretch>
-                  </pic:blipFill>
-                  <pic:spPr>
-                    <a:xfrm>
-                      <a:off x="0" y="0"/>
-                      <a:ext cx="1358613" cy="1326617"/>
-                    </a:xfrm>
-                    <a:prstGeom prst="rect">
-                      <a:avLst/>
-                    </a:prstGeom>
-                  </pic:spPr>
-                </pic:pic>
-              </a:graphicData>
-            </a:graphic>
-          </wp:inline>
-        </w:drawing>
-      </w:r>
-      <w:r>
-        <w:rPr>
-          <w:noProof/>
-        </w:rPr>
-        <w:t xml:space="preserve"> </w:t>
-      </w:r>
-      <w:r>
-        <w:rPr>
-          <w:noProof/>
-        </w:rPr>
-        <w:drawing>
-          <wp:inline distT="0" distB="0" distL="0" distR="0" wp14:anchorId="0D517194" wp14:editId="06AEFD2F">
-            <wp:extent cx="1304925" cy="1269336"/>
-            <wp:effectExtent l="0" t="0" r="0" b="7620"/>
-            <wp:docPr id="13" name="Attēls 13"/>
+          <wp:inline distT="0" distB="0" distL="0" distR="0" wp14:anchorId="26152D4B" wp14:editId="15775D81">
+            <wp:extent cx="2571750" cy="485775"/>
+            <wp:effectExtent l="0" t="0" r="0" b="9525"/>
+            <wp:docPr id="22" name="Attēls 22"/>
             <wp:cNvGraphicFramePr>
               <a:graphicFrameLocks xmlns:a="http://schemas.openxmlformats.org/drawingml/2006/main" noChangeAspect="1"/>
             </wp:cNvGraphicFramePr>
@@ -1481,7 +1806,7 @@
                   <pic:spPr>
                     <a:xfrm>
                       <a:off x="0" y="0"/>
-                      <a:ext cx="1323009" cy="1286926"/>
+                      <a:ext cx="2571750" cy="485775"/>
                     </a:xfrm>
                     <a:prstGeom prst="rect">
                       <a:avLst/>
@@ -1493,21 +1818,42 @@
           </wp:inline>
         </w:drawing>
       </w:r>
+    </w:p>
+    <w:p>
+      <w:r>
+        <w:t xml:space="preserve">As can be seen from results shown above, some cluster are bigger than others, for example cluster nr. </w:t>
+      </w:r>
+      <w:r>
+        <w:t>1</w:t>
+      </w:r>
+      <w:r>
+        <w:t xml:space="preserve"> has almost </w:t>
+      </w:r>
+      <w:r>
+        <w:t xml:space="preserve">99% of all values, which tells use that there is something drastically different between them </w:t>
+      </w:r>
+      <w:proofErr w:type="gramStart"/>
+      <w:r>
+        <w:t>and  could</w:t>
+      </w:r>
+      <w:proofErr w:type="gramEnd"/>
+      <w:r>
+        <w:t xml:space="preserve"> be looked into </w:t>
+      </w:r>
+      <w:r>
+        <w:t>when continuing work un project</w:t>
+      </w:r>
+    </w:p>
+    <w:p>
       <w:r>
         <w:rPr>
           <w:noProof/>
         </w:rPr>
-        <w:t xml:space="preserve"> </w:t>
-      </w:r>
-      <w:r>
-        <w:rPr>
-          <w:noProof/>
-        </w:rPr>
         <w:drawing>
-          <wp:inline distT="0" distB="0" distL="0" distR="0" wp14:anchorId="0C5CD6E0" wp14:editId="6AE29780">
-            <wp:extent cx="1352550" cy="1320641"/>
+          <wp:inline distT="0" distB="0" distL="0" distR="0" wp14:anchorId="176E29E3" wp14:editId="604E931E">
+            <wp:extent cx="1335877" cy="1304416"/>
             <wp:effectExtent l="0" t="0" r="0" b="0"/>
-            <wp:docPr id="16" name="Attēls 16"/>
+            <wp:docPr id="15" name="Attēls 15"/>
             <wp:cNvGraphicFramePr>
               <a:graphicFrameLocks xmlns:a="http://schemas.openxmlformats.org/drawingml/2006/main" noChangeAspect="1"/>
             </wp:cNvGraphicFramePr>
@@ -1527,7 +1873,7 @@
                   <pic:spPr>
                     <a:xfrm>
                       <a:off x="0" y="0"/>
-                      <a:ext cx="1406620" cy="1373435"/>
+                      <a:ext cx="1358613" cy="1326617"/>
                     </a:xfrm>
                     <a:prstGeom prst="rect">
                       <a:avLst/>
@@ -1550,10 +1896,10 @@
           <w:noProof/>
         </w:rPr>
         <w:drawing>
-          <wp:inline distT="0" distB="0" distL="0" distR="0" wp14:anchorId="00F08AF0" wp14:editId="5E839265">
-            <wp:extent cx="1362075" cy="1320277"/>
-            <wp:effectExtent l="0" t="0" r="0" b="0"/>
-            <wp:docPr id="17" name="Attēls 17"/>
+          <wp:inline distT="0" distB="0" distL="0" distR="0" wp14:anchorId="0D517194" wp14:editId="06AEFD2F">
+            <wp:extent cx="1304925" cy="1269336"/>
+            <wp:effectExtent l="0" t="0" r="0" b="7620"/>
+            <wp:docPr id="13" name="Attēls 13"/>
             <wp:cNvGraphicFramePr>
               <a:graphicFrameLocks xmlns:a="http://schemas.openxmlformats.org/drawingml/2006/main" noChangeAspect="1"/>
             </wp:cNvGraphicFramePr>
@@ -1573,7 +1919,7 @@
                   <pic:spPr>
                     <a:xfrm>
                       <a:off x="0" y="0"/>
-                      <a:ext cx="1426268" cy="1382500"/>
+                      <a:ext cx="1323009" cy="1286926"/>
                     </a:xfrm>
                     <a:prstGeom prst="rect">
                       <a:avLst/>
@@ -1585,149 +1931,21 @@
           </wp:inline>
         </w:drawing>
       </w:r>
-    </w:p>
-    <w:p>
-      <w:pPr>
-        <w:rPr>
-          <w:rFonts w:ascii="Arial" w:hAnsi="Arial" w:cs="Arial"/>
-          <w:color w:val="222222"/>
-          <w:sz w:val="21"/>
-          <w:szCs w:val="21"/>
-          <w:shd w:val="clear" w:color="auto" w:fill="FFFFFF"/>
-        </w:rPr>
-      </w:pPr>
-      <w:r>
-        <w:rPr>
-          <w:rFonts w:ascii="Arial" w:hAnsi="Arial" w:cs="Arial"/>
-          <w:color w:val="222222"/>
-          <w:sz w:val="21"/>
-          <w:szCs w:val="21"/>
-          <w:shd w:val="clear" w:color="auto" w:fill="FFFFFF"/>
-        </w:rPr>
-        <w:t>We decided to use K-Means, because it is good solution to solve problems related to unsupervised learning, as it cluster</w:t>
-      </w:r>
-      <w:r>
-        <w:rPr>
-          <w:rFonts w:ascii="Arial" w:hAnsi="Arial" w:cs="Arial"/>
-          <w:color w:val="222222"/>
-          <w:sz w:val="21"/>
-          <w:szCs w:val="21"/>
-          <w:shd w:val="clear" w:color="auto" w:fill="FFFFFF"/>
-        </w:rPr>
-        <w:t>s</w:t>
-      </w:r>
-      <w:r>
-        <w:rPr>
-          <w:rFonts w:ascii="Arial" w:hAnsi="Arial" w:cs="Arial"/>
-          <w:color w:val="222222"/>
-          <w:sz w:val="21"/>
-          <w:szCs w:val="21"/>
-          <w:shd w:val="clear" w:color="auto" w:fill="FFFFFF"/>
+      <w:r>
+        <w:rPr>
+          <w:noProof/>
         </w:rPr>
         <w:t xml:space="preserve"> </w:t>
       </w:r>
       <w:r>
         <w:rPr>
-          <w:rFonts w:ascii="Arial" w:hAnsi="Arial" w:cs="Arial"/>
-          <w:color w:val="222222"/>
-          <w:sz w:val="21"/>
-          <w:szCs w:val="21"/>
-          <w:shd w:val="clear" w:color="auto" w:fill="FFFFFF"/>
-        </w:rPr>
-        <w:t>data to allow us to see correlations which otherwise we could have looked over</w:t>
-      </w:r>
-      <w:r>
-        <w:rPr>
-          <w:rFonts w:ascii="Arial" w:hAnsi="Arial" w:cs="Arial"/>
-          <w:color w:val="222222"/>
-          <w:sz w:val="21"/>
-          <w:szCs w:val="21"/>
-          <w:shd w:val="clear" w:color="auto" w:fill="FFFFFF"/>
-        </w:rPr>
-        <w:t>.</w:t>
-      </w:r>
-    </w:p>
-    <w:p>
-      <w:pPr>
-        <w:rPr>
-          <w:rFonts w:ascii="Arial" w:hAnsi="Arial" w:cs="Arial"/>
-          <w:color w:val="222222"/>
-          <w:sz w:val="21"/>
-          <w:szCs w:val="21"/>
-          <w:shd w:val="clear" w:color="auto" w:fill="FFFFFF"/>
-        </w:rPr>
-      </w:pPr>
-      <w:r>
-        <w:rPr>
-          <w:rFonts w:ascii="Arial" w:hAnsi="Arial" w:cs="Arial"/>
-          <w:color w:val="222222"/>
-          <w:sz w:val="21"/>
-          <w:szCs w:val="21"/>
-          <w:shd w:val="clear" w:color="auto" w:fill="FFFFFF"/>
-        </w:rPr>
-        <w:t>As a bonus w</w:t>
-      </w:r>
-      <w:r>
-        <w:rPr>
-          <w:rFonts w:ascii="Arial" w:hAnsi="Arial" w:cs="Arial"/>
-          <w:color w:val="222222"/>
-          <w:sz w:val="21"/>
-          <w:szCs w:val="21"/>
-          <w:shd w:val="clear" w:color="auto" w:fill="FFFFFF"/>
-        </w:rPr>
-        <w:t>e also</w:t>
-      </w:r>
-      <w:r>
-        <w:rPr>
-          <w:rFonts w:ascii="Arial" w:hAnsi="Arial" w:cs="Arial"/>
-          <w:color w:val="222222"/>
-          <w:sz w:val="21"/>
-          <w:szCs w:val="21"/>
-          <w:shd w:val="clear" w:color="auto" w:fill="FFFFFF"/>
-        </w:rPr>
-        <w:t xml:space="preserve"> decided to</w:t>
-      </w:r>
-      <w:r>
-        <w:rPr>
-          <w:rFonts w:ascii="Arial" w:hAnsi="Arial" w:cs="Arial"/>
-          <w:color w:val="222222"/>
-          <w:sz w:val="21"/>
-          <w:szCs w:val="21"/>
-          <w:shd w:val="clear" w:color="auto" w:fill="FFFFFF"/>
-        </w:rPr>
-        <w:t xml:space="preserve"> visualize </w:t>
-      </w:r>
-      <w:r>
-        <w:rPr>
-          <w:rFonts w:ascii="Arial" w:hAnsi="Arial" w:cs="Arial"/>
-          <w:color w:val="222222"/>
-          <w:sz w:val="21"/>
-          <w:szCs w:val="21"/>
-          <w:shd w:val="clear" w:color="auto" w:fill="FFFFFF"/>
-        </w:rPr>
-        <w:t>the work done by unsupervised learning algorithm to see how day of the week, month and crushed values match with each other.</w:t>
-      </w:r>
-    </w:p>
-    <w:p>
-      <w:pPr>
-        <w:jc w:val="center"/>
-        <w:rPr>
-          <w:rFonts w:ascii="Arial" w:hAnsi="Arial" w:cs="Arial"/>
-          <w:color w:val="222222"/>
-          <w:sz w:val="21"/>
-          <w:szCs w:val="21"/>
-          <w:shd w:val="clear" w:color="auto" w:fill="FFFFFF"/>
-        </w:rPr>
-      </w:pPr>
-      <w:r>
-        <w:rPr>
           <w:noProof/>
         </w:rPr>
         <w:drawing>
-          <wp:inline distT="0" distB="0" distL="0" distR="0" wp14:anchorId="6738A43C" wp14:editId="03018A83">
-            <wp:extent cx="5514975" cy="2181225"/>
-            <wp:effectExtent l="0" t="0" r="9525" b="9525"/>
-            <wp:docPr id="6" name="Attēls 6"/>
+          <wp:inline distT="0" distB="0" distL="0" distR="0" wp14:anchorId="0C5CD6E0" wp14:editId="6AE29780">
+            <wp:extent cx="1352550" cy="1320641"/>
+            <wp:effectExtent l="0" t="0" r="0" b="0"/>
+            <wp:docPr id="16" name="Attēls 16"/>
             <wp:cNvGraphicFramePr>
               <a:graphicFrameLocks xmlns:a="http://schemas.openxmlformats.org/drawingml/2006/main" noChangeAspect="1"/>
             </wp:cNvGraphicFramePr>
@@ -1747,7 +1965,7 @@
                   <pic:spPr>
                     <a:xfrm>
                       <a:off x="0" y="0"/>
-                      <a:ext cx="5514975" cy="2181225"/>
+                      <a:ext cx="1406620" cy="1373435"/>
                     </a:xfrm>
                     <a:prstGeom prst="rect">
                       <a:avLst/>
@@ -1759,26 +1977,21 @@
           </wp:inline>
         </w:drawing>
       </w:r>
-    </w:p>
-    <w:p>
-      <w:pPr>
-        <w:rPr>
-          <w:rFonts w:ascii="Arial" w:hAnsi="Arial" w:cs="Arial"/>
-          <w:color w:val="222222"/>
-          <w:sz w:val="21"/>
-          <w:szCs w:val="21"/>
-          <w:shd w:val="clear" w:color="auto" w:fill="FFFFFF"/>
-        </w:rPr>
-      </w:pPr>
       <w:r>
         <w:rPr>
           <w:noProof/>
         </w:rPr>
+        <w:t xml:space="preserve"> </w:t>
+      </w:r>
+      <w:r>
+        <w:rPr>
+          <w:noProof/>
+        </w:rPr>
         <w:drawing>
-          <wp:inline distT="0" distB="0" distL="0" distR="0" wp14:anchorId="4CBE0F04" wp14:editId="2559F5F6">
-            <wp:extent cx="5731510" cy="3179445"/>
-            <wp:effectExtent l="0" t="0" r="2540" b="1905"/>
-            <wp:docPr id="5" name="Attēls 5"/>
+          <wp:inline distT="0" distB="0" distL="0" distR="0" wp14:anchorId="00F08AF0" wp14:editId="5E839265">
+            <wp:extent cx="1362075" cy="1320277"/>
+            <wp:effectExtent l="0" t="0" r="0" b="0"/>
+            <wp:docPr id="17" name="Attēls 17"/>
             <wp:cNvGraphicFramePr>
               <a:graphicFrameLocks xmlns:a="http://schemas.openxmlformats.org/drawingml/2006/main" noChangeAspect="1"/>
             </wp:cNvGraphicFramePr>
@@ -1798,7 +2011,7 @@
                   <pic:spPr>
                     <a:xfrm>
                       <a:off x="0" y="0"/>
-                      <a:ext cx="5731510" cy="3179445"/>
+                      <a:ext cx="1426268" cy="1382500"/>
                     </a:xfrm>
                     <a:prstGeom prst="rect">
                       <a:avLst/>
@@ -1829,92 +2042,48 @@
           <w:szCs w:val="21"/>
           <w:shd w:val="clear" w:color="auto" w:fill="FFFFFF"/>
         </w:rPr>
-        <w:t>10 clusters</w:t>
-      </w:r>
-    </w:p>
-    <w:p>
-      <w:pPr>
-        <w:rPr>
-          <w:rFonts w:ascii="Arial" w:hAnsi="Arial" w:cs="Arial"/>
-          <w:color w:val="222222"/>
-          <w:sz w:val="21"/>
-          <w:szCs w:val="21"/>
-          <w:shd w:val="clear" w:color="auto" w:fill="FFFFFF"/>
-        </w:rPr>
-      </w:pPr>
-      <w:r>
-        <w:rPr>
-          <w:noProof/>
-        </w:rPr>
-        <w:lastRenderedPageBreak/>
-        <w:drawing>
-          <wp:inline distT="0" distB="0" distL="0" distR="0" wp14:anchorId="12D4DD43" wp14:editId="4F3AFAB7">
-            <wp:extent cx="5731510" cy="3175000"/>
-            <wp:effectExtent l="0" t="0" r="2540" b="6350"/>
-            <wp:docPr id="7" name="Attēls 7"/>
-            <wp:cNvGraphicFramePr>
-              <a:graphicFrameLocks xmlns:a="http://schemas.openxmlformats.org/drawingml/2006/main" noChangeAspect="1"/>
-            </wp:cNvGraphicFramePr>
-            <a:graphic xmlns:a="http://schemas.openxmlformats.org/drawingml/2006/main">
-              <a:graphicData uri="http://schemas.openxmlformats.org/drawingml/2006/picture">
-                <pic:pic xmlns:pic="http://schemas.openxmlformats.org/drawingml/2006/picture">
-                  <pic:nvPicPr>
-                    <pic:cNvPr id="1" name=""/>
-                    <pic:cNvPicPr/>
-                  </pic:nvPicPr>
-                  <pic:blipFill>
-                    <a:blip r:embed="rId24"/>
-                    <a:stretch>
-                      <a:fillRect/>
-                    </a:stretch>
-                  </pic:blipFill>
-                  <pic:spPr>
-                    <a:xfrm>
-                      <a:off x="0" y="0"/>
-                      <a:ext cx="5731510" cy="3175000"/>
-                    </a:xfrm>
-                    <a:prstGeom prst="rect">
-                      <a:avLst/>
-                    </a:prstGeom>
-                  </pic:spPr>
-                </pic:pic>
-              </a:graphicData>
-            </a:graphic>
-          </wp:inline>
-        </w:drawing>
-      </w:r>
-    </w:p>
-    <w:p>
-      <w:pPr>
-        <w:rPr>
-          <w:rFonts w:ascii="Arial" w:hAnsi="Arial" w:cs="Arial"/>
-          <w:color w:val="222222"/>
-          <w:sz w:val="21"/>
-          <w:szCs w:val="21"/>
-          <w:shd w:val="clear" w:color="auto" w:fill="FFFFFF"/>
-        </w:rPr>
-      </w:pPr>
-      <w:r>
-        <w:rPr>
-          <w:rFonts w:ascii="Arial" w:hAnsi="Arial" w:cs="Arial"/>
-          <w:color w:val="222222"/>
-          <w:sz w:val="21"/>
-          <w:szCs w:val="21"/>
-          <w:shd w:val="clear" w:color="auto" w:fill="FFFFFF"/>
-        </w:rPr>
-        <w:t>3 clusters</w:t>
-      </w:r>
-    </w:p>
-    <w:p>
-      <w:pPr>
-        <w:rPr>
-          <w:rFonts w:ascii="Arial" w:hAnsi="Arial" w:cs="Arial"/>
-          <w:color w:val="222222"/>
-          <w:sz w:val="21"/>
-          <w:szCs w:val="21"/>
-          <w:shd w:val="clear" w:color="auto" w:fill="FFFFFF"/>
-        </w:rPr>
-      </w:pPr>
+        <w:t>We decided to use K-Means, because it is good solution to solve problems related to unsupervised learning, as it cluster</w:t>
+      </w:r>
+      <w:r>
+        <w:rPr>
+          <w:rFonts w:ascii="Arial" w:hAnsi="Arial" w:cs="Arial"/>
+          <w:color w:val="222222"/>
+          <w:sz w:val="21"/>
+          <w:szCs w:val="21"/>
+          <w:shd w:val="clear" w:color="auto" w:fill="FFFFFF"/>
+        </w:rPr>
+        <w:t>s</w:t>
+      </w:r>
+      <w:r>
+        <w:rPr>
+          <w:rFonts w:ascii="Arial" w:hAnsi="Arial" w:cs="Arial"/>
+          <w:color w:val="222222"/>
+          <w:sz w:val="21"/>
+          <w:szCs w:val="21"/>
+          <w:shd w:val="clear" w:color="auto" w:fill="FFFFFF"/>
+        </w:rPr>
+        <w:t xml:space="preserve"> </w:t>
+      </w:r>
+      <w:r>
+        <w:rPr>
+          <w:rFonts w:ascii="Arial" w:hAnsi="Arial" w:cs="Arial"/>
+          <w:color w:val="222222"/>
+          <w:sz w:val="21"/>
+          <w:szCs w:val="21"/>
+          <w:shd w:val="clear" w:color="auto" w:fill="FFFFFF"/>
+        </w:rPr>
+        <w:t>data to allow us to see correlations which otherwise we could have looked over</w:t>
+      </w:r>
+      <w:r>
+        <w:rPr>
+          <w:rFonts w:ascii="Arial" w:hAnsi="Arial" w:cs="Arial"/>
+          <w:color w:val="222222"/>
+          <w:sz w:val="21"/>
+          <w:szCs w:val="21"/>
+          <w:shd w:val="clear" w:color="auto" w:fill="FFFFFF"/>
+        </w:rPr>
+        <w:t>.</w:t>
+      </w:r>
     </w:p>
     <w:p>
       <w:pPr>
@@ -1926,6 +2095,7 @@
           <w:shd w:val="clear" w:color="auto" w:fill="FFFFFF"/>
         </w:rPr>
       </w:pPr>
+      <w:commentRangeStart w:id="6"/>
       <w:r>
         <w:rPr>
           <w:rFonts w:ascii="Arial" w:hAnsi="Arial" w:cs="Arial"/>
@@ -1936,17 +2106,25 @@
         </w:rPr>
         <w:t xml:space="preserve">Some other algorithms we investigated were: </w:t>
       </w:r>
-    </w:p>
-    <w:p>
-      <w:pPr>
-        <w:rPr>
-          <w:rFonts w:ascii="Arial" w:hAnsi="Arial" w:cs="Arial"/>
-          <w:color w:val="222222"/>
-          <w:sz w:val="21"/>
-          <w:szCs w:val="21"/>
-          <w:shd w:val="clear" w:color="auto" w:fill="FFFFFF"/>
-        </w:rPr>
-      </w:pPr>
+      <w:commentRangeEnd w:id="6"/>
+      <w:r>
+        <w:rPr>
+          <w:rStyle w:val="Komentraatsauce"/>
+        </w:rPr>
+        <w:commentReference w:id="6"/>
+      </w:r>
+    </w:p>
+    <w:p>
+      <w:pPr>
+        <w:rPr>
+          <w:rFonts w:ascii="Arial" w:hAnsi="Arial" w:cs="Arial"/>
+          <w:color w:val="222222"/>
+          <w:sz w:val="21"/>
+          <w:szCs w:val="21"/>
+          <w:shd w:val="clear" w:color="auto" w:fill="FFFFFF"/>
+        </w:rPr>
+      </w:pPr>
+      <w:commentRangeStart w:id="7"/>
       <w:r>
         <w:rPr>
           <w:rFonts w:ascii="Arial" w:hAnsi="Arial" w:cs="Arial"/>
@@ -1956,7 +2134,14 @@
           <w:szCs w:val="21"/>
           <w:shd w:val="clear" w:color="auto" w:fill="FFFFFF"/>
         </w:rPr>
-        <w:t>H</w:t>
+        <w:t>Hierarchical</w:t>
+      </w:r>
+      <w:commentRangeEnd w:id="7"/>
+      <w:r>
+        <w:rPr>
+          <w:rStyle w:val="Komentraatsauce"/>
+        </w:rPr>
+        <w:commentReference w:id="7"/>
       </w:r>
       <w:r>
         <w:rPr>
@@ -1967,7 +2152,7 @@
           <w:szCs w:val="21"/>
           <w:shd w:val="clear" w:color="auto" w:fill="FFFFFF"/>
         </w:rPr>
-        <w:t>ierarchical clustering</w:t>
+        <w:t xml:space="preserve"> clustering</w:t>
       </w:r>
       <w:r>
         <w:rPr>
@@ -1979,7 +2164,7 @@
         </w:rPr>
         <w:t> is a method of </w:t>
       </w:r>
-      <w:hyperlink r:id="rId25" w:tooltip="Cluster analysis" w:history="1">
+      <w:hyperlink r:id="rId24" w:tooltip="Cluster analysis" w:history="1">
         <w:r>
           <w:rPr>
             <w:color w:val="222222"/>
@@ -1998,7 +2183,7 @@
         </w:rPr>
         <w:t> which seeks to build a </w:t>
       </w:r>
-      <w:hyperlink r:id="rId26" w:tooltip="Hierarchy" w:history="1">
+      <w:hyperlink r:id="rId25" w:tooltip="Hierarchy" w:history="1">
         <w:r>
           <w:rPr>
             <w:color w:val="222222"/>
@@ -2110,7 +2295,7 @@
         </w:rPr>
         <w:t>esults of hierarchical clustering are usually presented in a </w:t>
       </w:r>
-      <w:hyperlink r:id="rId27" w:tooltip="Dendrogram" w:history="1">
+      <w:hyperlink r:id="rId26" w:tooltip="Dendrogram" w:history="1">
         <w:r>
           <w:rPr>
             <w:color w:val="222222"/>
@@ -2129,17 +2314,16 @@
         </w:rPr>
         <w:t>.</w:t>
       </w:r>
-    </w:p>
-    <w:p>
-      <w:pPr>
-        <w:rPr>
-          <w:rFonts w:ascii="Arial" w:hAnsi="Arial" w:cs="Arial"/>
-          <w:color w:val="222222"/>
-          <w:sz w:val="21"/>
-          <w:szCs w:val="21"/>
-          <w:shd w:val="clear" w:color="auto" w:fill="FFFFFF"/>
-        </w:rPr>
-      </w:pPr>
+      <w:r>
+        <w:rPr>
+          <w:rFonts w:ascii="Arial" w:hAnsi="Arial" w:cs="Arial"/>
+          <w:color w:val="222222"/>
+          <w:sz w:val="21"/>
+          <w:szCs w:val="21"/>
+          <w:shd w:val="clear" w:color="auto" w:fill="FFFFFF"/>
+        </w:rPr>
+        <w:t xml:space="preserve"> </w:t>
+      </w:r>
       <w:r>
         <w:rPr>
           <w:rFonts w:ascii="Arial" w:hAnsi="Arial" w:cs="Arial"/>
@@ -2158,7 +2342,27 @@
           <w:szCs w:val="21"/>
           <w:shd w:val="clear" w:color="auto" w:fill="FFFFFF"/>
         </w:rPr>
-        <w:t>he standard algorithm for hierarchical clustering too slow for even medium data sets</w:t>
+        <w:t>he standard algorithm for hierarchical clustering</w:t>
+      </w:r>
+      <w:r>
+        <w:rPr>
+          <w:rFonts w:ascii="Arial" w:hAnsi="Arial" w:cs="Arial"/>
+          <w:color w:val="222222"/>
+          <w:sz w:val="21"/>
+          <w:szCs w:val="21"/>
+          <w:shd w:val="clear" w:color="auto" w:fill="FFFFFF"/>
+        </w:rPr>
+        <w:t xml:space="preserve"> is</w:t>
+      </w:r>
+      <w:r>
+        <w:rPr>
+          <w:rFonts w:ascii="Arial" w:hAnsi="Arial" w:cs="Arial"/>
+          <w:color w:val="222222"/>
+          <w:sz w:val="21"/>
+          <w:szCs w:val="21"/>
+          <w:shd w:val="clear" w:color="auto" w:fill="FFFFFF"/>
+        </w:rPr>
+        <w:t> too slow for even medium data sets</w:t>
       </w:r>
       <w:r>
         <w:rPr>
@@ -2178,30 +2382,41 @@
           <w:szCs w:val="21"/>
           <w:shd w:val="clear" w:color="auto" w:fill="FFFFFF"/>
         </w:rPr>
-        <w:t>memory requirements. In many programming languages, the memory overheads of this approach are too large to make it practically usable.</w:t>
-      </w:r>
-    </w:p>
-    <w:p>
-      <w:pPr>
-        <w:rPr>
-          <w:rFonts w:ascii="Arial" w:hAnsi="Arial" w:cs="Arial"/>
-          <w:color w:val="222222"/>
-          <w:sz w:val="21"/>
-          <w:szCs w:val="21"/>
-          <w:shd w:val="clear" w:color="auto" w:fill="FFFFFF"/>
-        </w:rPr>
-      </w:pPr>
-    </w:p>
-    <w:p>
-      <w:pPr>
-        <w:rPr>
-          <w:rFonts w:ascii="Arial" w:hAnsi="Arial" w:cs="Arial"/>
-          <w:color w:val="222222"/>
-          <w:sz w:val="21"/>
-          <w:szCs w:val="21"/>
-          <w:shd w:val="clear" w:color="auto" w:fill="FFFFFF"/>
-        </w:rPr>
-      </w:pPr>
+        <w:t>memory requirements</w:t>
+      </w:r>
+      <w:r>
+        <w:rPr>
+          <w:rFonts w:ascii="Arial" w:hAnsi="Arial" w:cs="Arial"/>
+          <w:color w:val="222222"/>
+          <w:sz w:val="21"/>
+          <w:szCs w:val="21"/>
+          <w:shd w:val="clear" w:color="auto" w:fill="FFFFFF"/>
+        </w:rPr>
+        <w:t>, that’s why we couldn’t afford to use it, as we encountered memory issues even during the data wrangling part.</w:t>
+      </w:r>
+    </w:p>
+    <w:p>
+      <w:pPr>
+        <w:rPr>
+          <w:rFonts w:ascii="Arial" w:hAnsi="Arial" w:cs="Arial"/>
+          <w:color w:val="222222"/>
+          <w:sz w:val="21"/>
+          <w:szCs w:val="21"/>
+          <w:shd w:val="clear" w:color="auto" w:fill="FFFFFF"/>
+        </w:rPr>
+      </w:pPr>
+    </w:p>
+    <w:p>
+      <w:pPr>
+        <w:rPr>
+          <w:rFonts w:ascii="Arial" w:hAnsi="Arial" w:cs="Arial"/>
+          <w:color w:val="222222"/>
+          <w:sz w:val="21"/>
+          <w:szCs w:val="21"/>
+          <w:shd w:val="clear" w:color="auto" w:fill="FFFFFF"/>
+        </w:rPr>
+      </w:pPr>
+      <w:commentRangeStart w:id="8"/>
       <w:r>
         <w:rPr>
           <w:rFonts w:ascii="Arial" w:hAnsi="Arial" w:cs="Arial"/>
@@ -2211,48 +2426,7 @@
           <w:szCs w:val="21"/>
           <w:shd w:val="clear" w:color="auto" w:fill="FFFFFF"/>
         </w:rPr>
-        <w:t>Deep</w:t>
-      </w:r>
-      <w:r>
-        <w:rPr>
-          <w:rFonts w:ascii="Arial" w:hAnsi="Arial" w:cs="Arial"/>
-          <w:b/>
-          <w:color w:val="222222"/>
-          <w:sz w:val="21"/>
-          <w:szCs w:val="21"/>
-          <w:shd w:val="clear" w:color="auto" w:fill="FFFFFF"/>
-        </w:rPr>
-        <w:t xml:space="preserve"> belief network</w:t>
-      </w:r>
-      <w:r>
-        <w:rPr>
-          <w:rFonts w:ascii="Arial" w:hAnsi="Arial" w:cs="Arial"/>
-          <w:color w:val="222222"/>
-          <w:sz w:val="21"/>
-          <w:szCs w:val="21"/>
-          <w:shd w:val="clear" w:color="auto" w:fill="FFFFFF"/>
-        </w:rPr>
-        <w:t xml:space="preserve"> (</w:t>
-      </w:r>
-      <w:r>
-        <w:rPr>
-          <w:rFonts w:ascii="Arial" w:hAnsi="Arial" w:cs="Arial"/>
-          <w:color w:val="222222"/>
-          <w:sz w:val="21"/>
-          <w:szCs w:val="21"/>
-          <w:shd w:val="clear" w:color="auto" w:fill="FFFFFF"/>
-        </w:rPr>
-        <w:t>DBN</w:t>
-      </w:r>
-      <w:r>
-        <w:rPr>
-          <w:rFonts w:ascii="Arial" w:hAnsi="Arial" w:cs="Arial"/>
-          <w:color w:val="222222"/>
-          <w:sz w:val="21"/>
-          <w:szCs w:val="21"/>
-          <w:shd w:val="clear" w:color="auto" w:fill="FFFFFF"/>
-        </w:rPr>
-        <w:t>)</w:t>
+        <w:t>Deep belief network</w:t>
       </w:r>
       <w:r>
         <w:rPr>
@@ -2264,6 +2438,23 @@
         </w:rPr>
         <w:t xml:space="preserve"> </w:t>
       </w:r>
+      <w:commentRangeEnd w:id="8"/>
+      <w:r>
+        <w:rPr>
+          <w:rStyle w:val="Komentraatsauce"/>
+        </w:rPr>
+        <w:commentReference w:id="8"/>
+      </w:r>
+      <w:r>
+        <w:rPr>
+          <w:rFonts w:ascii="Arial" w:hAnsi="Arial" w:cs="Arial"/>
+          <w:color w:val="222222"/>
+          <w:sz w:val="21"/>
+          <w:szCs w:val="21"/>
+          <w:shd w:val="clear" w:color="auto" w:fill="FFFFFF"/>
+        </w:rPr>
+        <w:t xml:space="preserve">(DBN) </w:t>
+      </w:r>
       <w:r>
         <w:rPr>
           <w:rFonts w:ascii="Arial" w:hAnsi="Arial" w:cs="Arial"/>
@@ -2284,17 +2475,16 @@
         </w:rPr>
         <w:t>.</w:t>
       </w:r>
-    </w:p>
-    <w:p>
-      <w:pPr>
-        <w:rPr>
-          <w:rFonts w:ascii="Arial" w:hAnsi="Arial" w:cs="Arial"/>
-          <w:color w:val="222222"/>
-          <w:sz w:val="21"/>
-          <w:szCs w:val="21"/>
-          <w:shd w:val="clear" w:color="auto" w:fill="FFFFFF"/>
-        </w:rPr>
-      </w:pPr>
+      <w:r>
+        <w:rPr>
+          <w:rFonts w:ascii="Arial" w:hAnsi="Arial" w:cs="Arial"/>
+          <w:color w:val="222222"/>
+          <w:sz w:val="21"/>
+          <w:szCs w:val="21"/>
+          <w:shd w:val="clear" w:color="auto" w:fill="FFFFFF"/>
+        </w:rPr>
+        <w:t xml:space="preserve"> </w:t>
+      </w:r>
       <w:r>
         <w:rPr>
           <w:rFonts w:ascii="Arial" w:hAnsi="Arial" w:cs="Arial"/>
@@ -2305,19 +2495,27 @@
         </w:rPr>
         <w:t>When trained on a set of examples without supervision, a DBN can learn to reconstruct its inputs. The layers then act as feature detectors. After this learning step, a DBN can be further trained with supervision to perform classification.</w:t>
       </w:r>
-    </w:p>
-    <w:p>
-      <w:pPr>
-        <w:rPr>
-          <w:rFonts w:ascii="Arial" w:hAnsi="Arial" w:cs="Arial"/>
-          <w:color w:val="222222"/>
-          <w:sz w:val="21"/>
-          <w:szCs w:val="21"/>
-          <w:shd w:val="clear" w:color="auto" w:fill="FFFFFF"/>
-        </w:rPr>
-      </w:pPr>
-      <w:bookmarkStart w:id="3" w:name="_GoBack"/>
-      <w:bookmarkEnd w:id="3"/>
+      <w:r>
+        <w:rPr>
+          <w:rFonts w:ascii="Arial" w:hAnsi="Arial" w:cs="Arial"/>
+          <w:color w:val="222222"/>
+          <w:sz w:val="21"/>
+          <w:szCs w:val="21"/>
+          <w:shd w:val="clear" w:color="auto" w:fill="FFFFFF"/>
+        </w:rPr>
+        <w:t xml:space="preserve"> This could have been used, but we determined that we will have determined supervised learning algorithm for predicting and unsupervised algorithm for showing before unseen correlations, removing the need to implement already mentioned algorithm.</w:t>
+      </w:r>
+    </w:p>
+    <w:p>
+      <w:pPr>
+        <w:rPr>
+          <w:rFonts w:ascii="Arial" w:hAnsi="Arial" w:cs="Arial"/>
+          <w:color w:val="222222"/>
+          <w:sz w:val="21"/>
+          <w:szCs w:val="21"/>
+          <w:shd w:val="clear" w:color="auto" w:fill="FFFFFF"/>
+        </w:rPr>
+      </w:pPr>
     </w:p>
     <w:p>
       <w:pPr>
@@ -2342,22 +2540,14 @@
         <w:t>seem</w:t>
       </w:r>
       <w:r>
-        <w:t xml:space="preserve"> high but we determined that this is basically the same as ratio of flight crushing to not </w:t>
+        <w:t xml:space="preserve"> high but we determined that this is basically the same as ratio of flight crushing to not crushing, to make our prediction more accurate we would need more informative datasets and other data which we didn’t use in making of this project(some of the </w:t>
+      </w:r>
+      <w:r>
+        <w:t xml:space="preserve">data we could have used to </w:t>
       </w:r>
       <w:r>
         <w:lastRenderedPageBreak/>
-        <w:t xml:space="preserve">crushing, to make our prediction more accurate we would need more informative datasets and other data which we didn’t use in making of this </w:t>
-      </w:r>
-      <w:proofErr w:type="gramStart"/>
-      <w:r>
-        <w:t>project(</w:t>
-      </w:r>
-      <w:proofErr w:type="gramEnd"/>
-      <w:r>
-        <w:t xml:space="preserve">some of the </w:t>
-      </w:r>
-      <w:r>
-        <w:t>data we could have used to increase the efficiency of prediction could be: weather patterns, information about birds and they’re flight patterns and many more</w:t>
+        <w:t>increase the efficiency of prediction could be: weather patterns, information about birds and they’re flight patterns and many more</w:t>
       </w:r>
       <w:r>
         <w:t>)</w:t>
@@ -2375,7 +2565,7 @@
 
 <file path=word/comments.xml><?xml version="1.0" encoding="utf-8"?>
 <w:comments xmlns:wpc="http://schemas.microsoft.com/office/word/2010/wordprocessingCanvas" xmlns:cx="http://schemas.microsoft.com/office/drawing/2014/chartex" xmlns:cx1="http://schemas.microsoft.com/office/drawing/2015/9/8/chartex" xmlns:cx2="http://schemas.microsoft.com/office/drawing/2015/10/21/chartex" xmlns:cx3="http://schemas.microsoft.com/office/drawing/2016/5/9/chartex" xmlns:cx4="http://schemas.microsoft.com/office/drawing/2016/5/10/chartex" xmlns:cx5="http://schemas.microsoft.com/office/drawing/2016/5/11/chartex" xmlns:cx6="http://schemas.microsoft.com/office/drawing/2016/5/12/chartex" xmlns:cx7="http://schemas.microsoft.com/office/drawing/2016/5/13/chartex" xmlns:cx8="http://schemas.microsoft.com/office/drawing/2016/5/14/chartex" xmlns:mc="http://schemas.openxmlformats.org/markup-compatibility/2006" xmlns:aink="http://schemas.microsoft.com/office/drawing/2016/ink" xmlns:am3d="http://schemas.microsoft.com/office/drawing/2017/model3d" xmlns:o="urn:schemas-microsoft-com:office:office" xmlns:r="http://schemas.openxmlformats.org/officeDocument/2006/relationships" xmlns:m="http://schemas.openxmlformats.org/officeDocument/2006/math" xmlns:v="urn:schemas-microsoft-com:vml" xmlns:wp14="http://schemas.microsoft.com/office/word/2010/wordprocessingDrawing" xmlns:wp="http://schemas.openxmlformats.org/drawingml/2006/wordprocessingDrawing" xmlns:w10="urn:schemas-microsoft-com:office:word" xmlns:w="http://schemas.openxmlformats.org/wordprocessingml/2006/main" xmlns:w14="http://schemas.microsoft.com/office/word/2010/wordml" xmlns:w15="http://schemas.microsoft.com/office/word/2012/wordml" xmlns:w16cid="http://schemas.microsoft.com/office/word/2016/wordml/cid" xmlns:w16se="http://schemas.microsoft.com/office/word/2015/wordml/symex" xmlns:wpg="http://schemas.microsoft.com/office/word/2010/wordprocessingGroup" xmlns:wpi="http://schemas.microsoft.com/office/word/2010/wordprocessingInk" xmlns:wne="http://schemas.microsoft.com/office/word/2006/wordml" xmlns:wps="http://schemas.microsoft.com/office/word/2010/wordprocessingShape" mc:Ignorable="w14 w15 w16se w16cid wp14">
-  <w:comment w:id="1" w:author="ralf zangis" w:date="2018-05-10T14:30:00Z" w:initials="rz">
+  <w:comment w:id="1" w:author="ralf zangis" w:date="2018-05-14T12:29:00Z" w:initials="rz">
     <w:p>
       <w:pPr>
         <w:pStyle w:val="Komentrateksts"/>
@@ -2387,27 +2577,186 @@
         <w:annotationRef/>
       </w:r>
       <w:r>
-        <w:t xml:space="preserve">Idk how to add fig 1 and so on so </w:t>
+        <w:t xml:space="preserve">Changed </w:t>
       </w:r>
       <w:proofErr w:type="spellStart"/>
       <w:r>
-        <w:t>youll</w:t>
+        <w:t>img</w:t>
       </w:r>
       <w:proofErr w:type="spellEnd"/>
       <w:r>
-        <w:t xml:space="preserve"> </w:t>
+        <w:t xml:space="preserve"> and text</w:t>
+      </w:r>
+    </w:p>
+    <w:p>
+      <w:pPr>
+        <w:pStyle w:val="Komentrateksts"/>
+      </w:pPr>
+    </w:p>
+    <w:p>
+      <w:pPr>
+        <w:pStyle w:val="Komentrateksts"/>
+      </w:pPr>
+      <w:r>
+        <w:t>predicted</w:t>
+      </w:r>
+    </w:p>
+  </w:comment>
+  <w:comment w:id="3" w:author="ralf zangis" w:date="2018-05-14T10:30:00Z" w:initials="rz">
+    <w:p>
+      <w:pPr>
+        <w:pStyle w:val="Komentrateksts"/>
+      </w:pPr>
+      <w:r>
+        <w:rPr>
+          <w:rStyle w:val="Komentraatsauce"/>
+        </w:rPr>
+        <w:annotationRef/>
+      </w:r>
+      <w:r>
+        <w:t>Updated</w:t>
+      </w:r>
+    </w:p>
+  </w:comment>
+  <w:comment w:id="4" w:author="ralf zangis" w:date="2018-05-14T10:42:00Z" w:initials="rz">
+    <w:p>
+      <w:pPr>
+        <w:pStyle w:val="Komentrateksts"/>
+      </w:pPr>
+      <w:r>
+        <w:rPr>
+          <w:rStyle w:val="Komentraatsauce"/>
+        </w:rPr>
+        <w:annotationRef/>
+      </w:r>
+      <w:r>
+        <w:t>E</w:t>
+      </w:r>
+      <w:r>
+        <w:t>dited</w:t>
+      </w:r>
+    </w:p>
+    <w:p>
+      <w:pPr>
+        <w:pStyle w:val="Komentrateksts"/>
+      </w:pPr>
+    </w:p>
+  </w:comment>
+  <w:comment w:id="5" w:author="ralf zangis" w:date="2018-05-14T11:20:00Z" w:initials="rz">
+    <w:p>
+      <w:pPr>
+        <w:pStyle w:val="Komentrateksts"/>
+      </w:pPr>
+      <w:r>
+        <w:rPr>
+          <w:rStyle w:val="Komentraatsauce"/>
+        </w:rPr>
+        <w:annotationRef/>
+      </w:r>
+      <w:r>
+        <w:t>changed</w:t>
+      </w:r>
+    </w:p>
+  </w:comment>
+  <w:comment w:id="6" w:author="ralf zangis" w:date="2018-05-14T10:30:00Z" w:initials="rz">
+    <w:p>
+      <w:pPr>
+        <w:pStyle w:val="Komentrateksts"/>
+      </w:pPr>
+      <w:r>
+        <w:rPr>
+          <w:rStyle w:val="Komentraatsauce"/>
+        </w:rPr>
+        <w:annotationRef/>
+      </w:r>
+      <w:r>
+        <w:t>added</w:t>
+      </w:r>
+    </w:p>
+  </w:comment>
+  <w:comment w:id="7" w:author="ralf zangis" w:date="2018-05-14T10:31:00Z" w:initials="rz">
+    <w:p>
+      <w:pPr>
+        <w:pStyle w:val="Komentrateksts"/>
+      </w:pPr>
+      <w:r>
+        <w:rPr>
+          <w:rStyle w:val="Komentraatsauce"/>
+        </w:rPr>
+        <w:annotationRef/>
+      </w:r>
+      <w:r>
+        <w:t>Tasks done (so you don’t forget):</w:t>
+      </w:r>
+    </w:p>
+    <w:p>
+      <w:pPr>
+        <w:pStyle w:val="Komentrateksts"/>
+      </w:pPr>
+    </w:p>
+    <w:p>
+      <w:pPr>
+        <w:pStyle w:val="Komentrateksts"/>
+      </w:pPr>
+      <w:r>
+        <w:t xml:space="preserve">got more </w:t>
+      </w:r>
+      <w:proofErr w:type="spellStart"/>
+      <w:r>
+        <w:t>upervised</w:t>
+      </w:r>
+      <w:proofErr w:type="spellEnd"/>
+      <w:r>
+        <w:t xml:space="preserve"> learning algorithms and explain them, choose how many clusters (only code, soon </w:t>
+      </w:r>
+      <w:proofErr w:type="spellStart"/>
+      <w:r>
+        <w:t>ill</w:t>
+      </w:r>
+      <w:proofErr w:type="spellEnd"/>
+      <w:r>
+        <w:t xml:space="preserve"> explain it), made the code predict the outcome (will there be crash</w:t>
       </w:r>
       <w:proofErr w:type="gramStart"/>
       <w:r>
-        <w:t>have to</w:t>
+        <w:t>),  images</w:t>
       </w:r>
       <w:proofErr w:type="gramEnd"/>
       <w:r>
-        <w:t xml:space="preserve"> do it</w:t>
+        <w:t xml:space="preserve"> for wrangling and </w:t>
+      </w:r>
+      <w:proofErr w:type="spellStart"/>
+      <w:r>
+        <w:t>otheres</w:t>
+      </w:r>
+      <w:proofErr w:type="spellEnd"/>
+      <w:r>
+        <w:t xml:space="preserve"> (Check </w:t>
+      </w:r>
+      <w:proofErr w:type="spellStart"/>
+      <w:r>
+        <w:t>img</w:t>
+      </w:r>
+      <w:proofErr w:type="spellEnd"/>
+      <w:r>
+        <w:t xml:space="preserve"> files in folder, once used/not needed just remove them)</w:t>
+      </w:r>
+    </w:p>
+    <w:p>
+      <w:pPr>
+        <w:pStyle w:val="Komentrateksts"/>
+      </w:pPr>
+    </w:p>
+    <w:p>
+      <w:pPr>
+        <w:pStyle w:val="Komentrateksts"/>
+      </w:pPr>
+      <w:r>
+        <w:t>links added to information.txt</w:t>
       </w:r>
     </w:p>
   </w:comment>
-  <w:comment w:id="2" w:author="ralf zangis" w:date="2018-05-10T17:24:00Z" w:initials="rz">
+  <w:comment w:id="8" w:author="ralf zangis" w:date="2018-05-14T10:39:00Z" w:initials="rz">
     <w:p>
       <w:pPr>
         <w:pStyle w:val="Komentrateksts"/>
@@ -2419,7 +2768,16 @@
         <w:annotationRef/>
       </w:r>
       <w:r>
-        <w:t>Idk anything about unsupervised and what we could use it for…</w:t>
+        <w:t xml:space="preserve">these and other explanations were </w:t>
+      </w:r>
+      <w:r>
+        <w:t>extracte</w:t>
+      </w:r>
+      <w:r>
+        <w:t>d</w:t>
+      </w:r>
+      <w:r>
+        <w:t xml:space="preserve"> from Wikipedia and were edited slightly</w:t>
       </w:r>
     </w:p>
   </w:comment>
@@ -2428,15 +2786,25 @@
 
 <file path=word/commentsExtended.xml><?xml version="1.0" encoding="utf-8"?>
 <w15:commentsEx xmlns:wpc="http://schemas.microsoft.com/office/word/2010/wordprocessingCanvas" xmlns:cx="http://schemas.microsoft.com/office/drawing/2014/chartex" xmlns:cx1="http://schemas.microsoft.com/office/drawing/2015/9/8/chartex" xmlns:cx2="http://schemas.microsoft.com/office/drawing/2015/10/21/chartex" xmlns:cx3="http://schemas.microsoft.com/office/drawing/2016/5/9/chartex" xmlns:cx4="http://schemas.microsoft.com/office/drawing/2016/5/10/chartex" xmlns:cx5="http://schemas.microsoft.com/office/drawing/2016/5/11/chartex" xmlns:cx6="http://schemas.microsoft.com/office/drawing/2016/5/12/chartex" xmlns:cx7="http://schemas.microsoft.com/office/drawing/2016/5/13/chartex" xmlns:cx8="http://schemas.microsoft.com/office/drawing/2016/5/14/chartex" xmlns:mc="http://schemas.openxmlformats.org/markup-compatibility/2006" xmlns:aink="http://schemas.microsoft.com/office/drawing/2016/ink" xmlns:am3d="http://schemas.microsoft.com/office/drawing/2017/model3d" xmlns:o="urn:schemas-microsoft-com:office:office" xmlns:r="http://schemas.openxmlformats.org/officeDocument/2006/relationships" xmlns:m="http://schemas.openxmlformats.org/officeDocument/2006/math" xmlns:v="urn:schemas-microsoft-com:vml" xmlns:wp14="http://schemas.microsoft.com/office/word/2010/wordprocessingDrawing" xmlns:wp="http://schemas.openxmlformats.org/drawingml/2006/wordprocessingDrawing" xmlns:w10="urn:schemas-microsoft-com:office:word" xmlns:w="http://schemas.openxmlformats.org/wordprocessingml/2006/main" xmlns:w14="http://schemas.microsoft.com/office/word/2010/wordml" xmlns:w15="http://schemas.microsoft.com/office/word/2012/wordml" xmlns:w16cid="http://schemas.microsoft.com/office/word/2016/wordml/cid" xmlns:w16se="http://schemas.microsoft.com/office/word/2015/wordml/symex" xmlns:wpg="http://schemas.microsoft.com/office/word/2010/wordprocessingGroup" xmlns:wpi="http://schemas.microsoft.com/office/word/2010/wordprocessingInk" xmlns:wne="http://schemas.microsoft.com/office/word/2006/wordml" xmlns:wps="http://schemas.microsoft.com/office/word/2010/wordprocessingShape" mc:Ignorable="w14 w15 w16se w16cid wp14">
-  <w15:commentEx w15:paraId="2F7EE185" w15:done="0"/>
-  <w15:commentEx w15:paraId="0E02C35D" w15:done="0"/>
+  <w15:commentEx w15:paraId="5CBD93AC" w15:done="0"/>
+  <w15:commentEx w15:paraId="5587A892" w15:done="0"/>
+  <w15:commentEx w15:paraId="0B12B871" w15:done="0"/>
+  <w15:commentEx w15:paraId="2987C0F7" w15:done="0"/>
+  <w15:commentEx w15:paraId="5C690B88" w15:done="0"/>
+  <w15:commentEx w15:paraId="420AD3F3" w15:done="0"/>
+  <w15:commentEx w15:paraId="549D2225" w15:done="0"/>
 </w15:commentsEx>
 </file>
 
 <file path=word/commentsIds.xml><?xml version="1.0" encoding="utf-8"?>
 <w16cid:commentsIds xmlns:wpc="http://schemas.microsoft.com/office/word/2010/wordprocessingCanvas" xmlns:cx="http://schemas.microsoft.com/office/drawing/2014/chartex" xmlns:cx1="http://schemas.microsoft.com/office/drawing/2015/9/8/chartex" xmlns:cx2="http://schemas.microsoft.com/office/drawing/2015/10/21/chartex" xmlns:cx3="http://schemas.microsoft.com/office/drawing/2016/5/9/chartex" xmlns:cx4="http://schemas.microsoft.com/office/drawing/2016/5/10/chartex" xmlns:cx5="http://schemas.microsoft.com/office/drawing/2016/5/11/chartex" xmlns:cx6="http://schemas.microsoft.com/office/drawing/2016/5/12/chartex" xmlns:cx7="http://schemas.microsoft.com/office/drawing/2016/5/13/chartex" xmlns:cx8="http://schemas.microsoft.com/office/drawing/2016/5/14/chartex" xmlns:mc="http://schemas.openxmlformats.org/markup-compatibility/2006" xmlns:aink="http://schemas.microsoft.com/office/drawing/2016/ink" xmlns:am3d="http://schemas.microsoft.com/office/drawing/2017/model3d" xmlns:o="urn:schemas-microsoft-com:office:office" xmlns:r="http://schemas.openxmlformats.org/officeDocument/2006/relationships" xmlns:m="http://schemas.openxmlformats.org/officeDocument/2006/math" xmlns:v="urn:schemas-microsoft-com:vml" xmlns:wp14="http://schemas.microsoft.com/office/word/2010/wordprocessingDrawing" xmlns:wp="http://schemas.openxmlformats.org/drawingml/2006/wordprocessingDrawing" xmlns:w10="urn:schemas-microsoft-com:office:word" xmlns:w="http://schemas.openxmlformats.org/wordprocessingml/2006/main" xmlns:w14="http://schemas.microsoft.com/office/word/2010/wordml" xmlns:w15="http://schemas.microsoft.com/office/word/2012/wordml" xmlns:w16cid="http://schemas.microsoft.com/office/word/2016/wordml/cid" xmlns:w16se="http://schemas.microsoft.com/office/word/2015/wordml/symex" xmlns:wpg="http://schemas.microsoft.com/office/word/2010/wordprocessingGroup" xmlns:wpi="http://schemas.microsoft.com/office/word/2010/wordprocessingInk" xmlns:wne="http://schemas.microsoft.com/office/word/2006/wordml" xmlns:wps="http://schemas.microsoft.com/office/word/2010/wordprocessingShape" mc:Ignorable="w14 w15 w16se w16cid wp14">
-  <w16cid:commentId w16cid:paraId="2F7EE185" w16cid:durableId="1E9ED5EF"/>
-  <w16cid:commentId w16cid:paraId="0E02C35D" w16cid:durableId="1E9EFEE9"/>
+  <w16cid:commentId w16cid:paraId="5CBD93AC" w16cid:durableId="1EA3FF90"/>
+  <w16cid:commentId w16cid:paraId="5587A892" w16cid:durableId="1EA3E3E3"/>
+  <w16cid:commentId w16cid:paraId="0B12B871" w16cid:durableId="1EA3E68A"/>
+  <w16cid:commentId w16cid:paraId="2987C0F7" w16cid:durableId="1EA3EF96"/>
+  <w16cid:commentId w16cid:paraId="5C690B88" w16cid:durableId="1EA3E3D7"/>
+  <w16cid:commentId w16cid:paraId="420AD3F3" w16cid:durableId="1EA3E414"/>
+  <w16cid:commentId w16cid:paraId="549D2225" w16cid:durableId="1EA3E5FA"/>
 </w16cid:commentsIds>
 </file>
 
@@ -4351,7 +4719,7 @@
 </file>
 
 <file path=customXml/itemProps1.xml><?xml version="1.0" encoding="utf-8"?>
-<ds:datastoreItem xmlns:ds="http://schemas.openxmlformats.org/officeDocument/2006/customXml" ds:itemID="{B2DC74E8-7225-4330-BA18-FB8478CF962C}">
+<ds:datastoreItem xmlns:ds="http://schemas.openxmlformats.org/officeDocument/2006/customXml" ds:itemID="{2859751C-AEDA-40AB-A68C-A1EC6C098E30}">
   <ds:schemaRefs>
     <ds:schemaRef ds:uri="http://schemas.openxmlformats.org/officeDocument/2006/bibliography"/>
   </ds:schemaRefs>

</xml_diff>